<commit_message>
fixed connection string from pandas dataframe to postgres aws database
</commit_message>
<xml_diff>
--- a/Dashboard ideas.docx
+++ b/Dashboard ideas.docx
@@ -520,20 +520,109 @@
         </w:rPr>
         <w:lastRenderedPageBreak/>
         <mc:AlternateContent>
+          <mc:Choice Requires="wps">
+            <w:drawing>
+              <wp:anchor distT="0" distB="0" distL="114300" distR="114300" simplePos="0" relativeHeight="251711488" behindDoc="0" locked="0" layoutInCell="1" allowOverlap="1" wp14:anchorId="7D6791C4" wp14:editId="094FFC00">
+                <wp:simplePos x="0" y="0"/>
+                <wp:positionH relativeFrom="column">
+                  <wp:posOffset>3365500</wp:posOffset>
+                </wp:positionH>
+                <wp:positionV relativeFrom="paragraph">
+                  <wp:posOffset>3695700</wp:posOffset>
+                </wp:positionV>
+                <wp:extent cx="1778000" cy="1230630"/>
+                <wp:effectExtent l="0" t="0" r="12700" b="13970"/>
+                <wp:wrapNone/>
+                <wp:docPr id="47" name="Text Box 47"/>
+                <wp:cNvGraphicFramePr/>
+                <a:graphic xmlns:a="http://schemas.openxmlformats.org/drawingml/2006/main">
+                  <a:graphicData uri="http://schemas.microsoft.com/office/word/2010/wordprocessingShape">
+                    <wps:wsp>
+                      <wps:cNvSpPr txBox="1"/>
+                      <wps:spPr>
+                        <a:xfrm>
+                          <a:off x="0" y="0"/>
+                          <a:ext cx="1778000" cy="1230630"/>
+                        </a:xfrm>
+                        <a:prstGeom prst="rect">
+                          <a:avLst/>
+                        </a:prstGeom>
+                        <a:solidFill>
+                          <a:schemeClr val="lt1"/>
+                        </a:solidFill>
+                        <a:ln w="6350">
+                          <a:solidFill>
+                            <a:prstClr val="black"/>
+                          </a:solidFill>
+                        </a:ln>
+                      </wps:spPr>
+                      <wps:txbx>
+                        <w:txbxContent>
+                          <w:p>
+                            <w:r>
+                              <w:t>Sexuality and suicide graph</w:t>
+                            </w:r>
+                          </w:p>
+                        </w:txbxContent>
+                      </wps:txbx>
+                      <wps:bodyPr rot="0" spcFirstLastPara="0" vertOverflow="overflow" horzOverflow="overflow" vert="horz" wrap="square" lIns="91440" tIns="45720" rIns="91440" bIns="45720" numCol="1" spcCol="0" rtlCol="0" fromWordArt="0" anchor="t" anchorCtr="0" forceAA="0" compatLnSpc="1">
+                        <a:prstTxWarp prst="textNoShape">
+                          <a:avLst/>
+                        </a:prstTxWarp>
+                        <a:noAutofit/>
+                      </wps:bodyPr>
+                    </wps:wsp>
+                  </a:graphicData>
+                </a:graphic>
+                <wp14:sizeRelH relativeFrom="margin">
+                  <wp14:pctWidth>0</wp14:pctWidth>
+                </wp14:sizeRelH>
+                <wp14:sizeRelV relativeFrom="margin">
+                  <wp14:pctHeight>0</wp14:pctHeight>
+                </wp14:sizeRelV>
+              </wp:anchor>
+            </w:drawing>
+          </mc:Choice>
+          <mc:Fallback>
+            <w:pict>
+              <v:shapetype w14:anchorId="7D6791C4" id="_x0000_t202" coordsize="21600,21600" o:spt="202" path="m,l,21600r21600,l21600,xe">
+                <v:stroke joinstyle="miter"/>
+                <v:path gradientshapeok="t" o:connecttype="rect"/>
+              </v:shapetype>
+              <v:shape id="Text Box 47" o:spid="_x0000_s1026" type="#_x0000_t202" style="position:absolute;margin-left:265pt;margin-top:291pt;width:140pt;height:96.9pt;z-index:251711488;visibility:visible;mso-wrap-style:square;mso-width-percent:0;mso-height-percent:0;mso-wrap-distance-left:9pt;mso-wrap-distance-top:0;mso-wrap-distance-right:9pt;mso-wrap-distance-bottom:0;mso-position-horizontal:absolute;mso-position-horizontal-relative:text;mso-position-vertical:absolute;mso-position-vertical-relative:text;mso-width-percent:0;mso-height-percent:0;mso-width-relative:margin;mso-height-relative:margin;v-text-anchor:top" o:gfxdata="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" fillcolor="white [3201]" strokeweight=".5pt">
+                <v:textbox>
+                  <w:txbxContent>
+                    <w:p>
+                      <w:r>
+                        <w:t>Sexuality and suicide graph</w:t>
+                      </w:r>
+                    </w:p>
+                  </w:txbxContent>
+                </v:textbox>
+              </v:shape>
+            </w:pict>
+          </mc:Fallback>
+        </mc:AlternateContent>
+      </w:r>
+      <w:r>
+        <w:rPr>
+          <w:noProof/>
+        </w:rPr>
+        <mc:AlternateContent>
           <mc:Choice Requires="wpi">
             <w:drawing>
-              <wp:anchor distT="0" distB="0" distL="114300" distR="114300" simplePos="0" relativeHeight="251709440" behindDoc="0" locked="0" layoutInCell="1" allowOverlap="1">
+              <wp:anchor distT="0" distB="0" distL="114300" distR="114300" simplePos="0" relativeHeight="251700224" behindDoc="0" locked="0" layoutInCell="1" allowOverlap="1">
                 <wp:simplePos x="0" y="0"/>
                 <wp:positionH relativeFrom="column">
-                  <wp:posOffset>4711400</wp:posOffset>
+                  <wp:posOffset>1504950</wp:posOffset>
                 </wp:positionH>
                 <wp:positionV relativeFrom="paragraph">
-                  <wp:posOffset>2230120</wp:posOffset>
+                  <wp:posOffset>4072255</wp:posOffset>
                 </wp:positionV>
-                <wp:extent cx="11160" cy="466200"/>
-                <wp:effectExtent l="76200" t="139700" r="78105" b="143510"/>
+                <wp:extent cx="39960" cy="341640"/>
+                <wp:effectExtent l="88900" t="139700" r="87630" b="140970"/>
                 <wp:wrapNone/>
-                <wp:docPr id="46" name="Ink 46"/>
+                <wp:docPr id="37" name="Ink 37"/>
                 <wp:cNvGraphicFramePr/>
                 <a:graphic xmlns:a="http://schemas.openxmlformats.org/drawingml/2006/main">
                   <a:graphicData uri="http://schemas.microsoft.com/office/word/2010/wordprocessingInk">
@@ -543,7 +632,7 @@
                       </w14:nvContentPartPr>
                       <w14:xfrm>
                         <a:off x="0" y="0"/>
-                        <a:ext cx="11160" cy="466200"/>
+                        <a:ext cx="39960" cy="341640"/>
                       </w14:xfrm>
                     </w14:contentPart>
                   </a:graphicData>
@@ -553,7 +642,7 @@
           </mc:Choice>
           <mc:Fallback>
             <w:pict>
-              <v:shapetype w14:anchorId="31934281" id="_x0000_t75" coordsize="21600,21600" o:spt="75" o:preferrelative="t" path="m@4@5l@4@11@9@11@9@5xe" filled="f" stroked="f">
+              <v:shapetype w14:anchorId="11A69E3C" id="_x0000_t75" coordsize="21600,21600" o:spt="75" o:preferrelative="t" path="m@4@5l@4@11@9@11@9@5xe" filled="f" stroked="f">
                 <v:stroke joinstyle="miter"/>
                 <v:formulas>
                   <v:f eqn="if lineDrawn pixelLineWidth 0"/>
@@ -572,7 +661,7 @@
                 <v:path o:extrusionok="f" gradientshapeok="t" o:connecttype="rect"/>
                 <o:lock v:ext="edit" aspectratio="t"/>
               </v:shapetype>
-              <v:shape id="Ink 46" o:spid="_x0000_s1026" type="#_x0000_t75" style="position:absolute;margin-left:366.75pt;margin-top:167.1pt;width:9.4pt;height:53.7pt;z-index:251709440;visibility:visible;mso-wrap-style:square;mso-wrap-distance-left:9pt;mso-wrap-distance-top:0;mso-wrap-distance-right:9pt;mso-wrap-distance-bottom:0;mso-position-horizontal:absolute;mso-position-horizontal-relative:text;mso-position-vertical:absolute;mso-position-vertical-relative:text" o:gfxdata="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">
+              <v:shape id="Ink 37" o:spid="_x0000_s1026" type="#_x0000_t75" style="position:absolute;margin-left:114.35pt;margin-top:312.15pt;width:11.5pt;height:43.9pt;z-index:251700224;visibility:visible;mso-wrap-style:square;mso-wrap-distance-left:9pt;mso-wrap-distance-top:0;mso-wrap-distance-right:9pt;mso-wrap-distance-bottom:0;mso-position-horizontal:absolute;mso-position-horizontal-relative:text;mso-position-vertical:absolute;mso-position-vertical-relative:text" o:gfxdata="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">
                 <v:imagedata r:id="rId6" o:title=""/>
               </v:shape>
             </w:pict>
@@ -586,18 +675,18 @@
         <mc:AlternateContent>
           <mc:Choice Requires="wpi">
             <w:drawing>
-              <wp:anchor distT="0" distB="0" distL="114300" distR="114300" simplePos="0" relativeHeight="251708416" behindDoc="0" locked="0" layoutInCell="1" allowOverlap="1">
+              <wp:anchor distT="0" distB="0" distL="114300" distR="114300" simplePos="0" relativeHeight="251699200" behindDoc="0" locked="0" layoutInCell="1" allowOverlap="1">
                 <wp:simplePos x="0" y="0"/>
                 <wp:positionH relativeFrom="column">
-                  <wp:posOffset>3983120</wp:posOffset>
+                  <wp:posOffset>1543050</wp:posOffset>
                 </wp:positionH>
                 <wp:positionV relativeFrom="paragraph">
-                  <wp:posOffset>2465560</wp:posOffset>
+                  <wp:posOffset>4136535</wp:posOffset>
                 </wp:positionV>
-                <wp:extent cx="18000" cy="285840"/>
-                <wp:effectExtent l="76200" t="139700" r="83820" b="133350"/>
+                <wp:extent cx="15120" cy="738360"/>
+                <wp:effectExtent l="76200" t="139700" r="74295" b="138430"/>
                 <wp:wrapNone/>
-                <wp:docPr id="45" name="Ink 45"/>
+                <wp:docPr id="36" name="Ink 36"/>
                 <wp:cNvGraphicFramePr/>
                 <a:graphic xmlns:a="http://schemas.openxmlformats.org/drawingml/2006/main">
                   <a:graphicData uri="http://schemas.microsoft.com/office/word/2010/wordprocessingInk">
@@ -607,7 +696,7 @@
                       </w14:nvContentPartPr>
                       <w14:xfrm>
                         <a:off x="0" y="0"/>
-                        <a:ext cx="18000" cy="285840"/>
+                        <a:ext cx="15120" cy="738360"/>
                       </w14:xfrm>
                     </w14:contentPart>
                   </a:graphicData>
@@ -617,7 +706,7 @@
           </mc:Choice>
           <mc:Fallback>
             <w:pict>
-              <v:shape w14:anchorId="5383C504" id="Ink 45" o:spid="_x0000_s1026" type="#_x0000_t75" style="position:absolute;margin-left:309.4pt;margin-top:185.65pt;width:9.9pt;height:39.5pt;z-index:251708416;visibility:visible;mso-wrap-style:square;mso-wrap-distance-left:9pt;mso-wrap-distance-top:0;mso-wrap-distance-right:9pt;mso-wrap-distance-bottom:0;mso-position-horizontal:absolute;mso-position-horizontal-relative:text;mso-position-vertical:absolute;mso-position-vertical-relative:text" o:gfxdata="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">
+              <v:shape w14:anchorId="39697CA8" id="Ink 36" o:spid="_x0000_s1026" type="#_x0000_t75" style="position:absolute;margin-left:117.35pt;margin-top:317.25pt;width:9.5pt;height:75.15pt;z-index:251699200;visibility:visible;mso-wrap-style:square;mso-wrap-distance-left:9pt;mso-wrap-distance-top:0;mso-wrap-distance-right:9pt;mso-wrap-distance-bottom:0;mso-position-horizontal:absolute;mso-position-horizontal-relative:text;mso-position-vertical:absolute;mso-position-vertical-relative:text" o:gfxdata="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">
                 <v:imagedata r:id="rId8" o:title=""/>
               </v:shape>
             </w:pict>
@@ -631,18 +720,18 @@
         <mc:AlternateContent>
           <mc:Choice Requires="wpi">
             <w:drawing>
-              <wp:anchor distT="0" distB="0" distL="114300" distR="114300" simplePos="0" relativeHeight="251707392" behindDoc="0" locked="0" layoutInCell="1" allowOverlap="1">
+              <wp:anchor distT="0" distB="0" distL="114300" distR="114300" simplePos="0" relativeHeight="251701248" behindDoc="0" locked="0" layoutInCell="1" allowOverlap="1">
                 <wp:simplePos x="0" y="0"/>
                 <wp:positionH relativeFrom="column">
-                  <wp:posOffset>3507920</wp:posOffset>
+                  <wp:posOffset>1001120</wp:posOffset>
                 </wp:positionH>
                 <wp:positionV relativeFrom="paragraph">
-                  <wp:posOffset>2579680</wp:posOffset>
+                  <wp:posOffset>4112260</wp:posOffset>
                 </wp:positionV>
-                <wp:extent cx="10080" cy="178200"/>
-                <wp:effectExtent l="76200" t="139700" r="79375" b="139700"/>
+                <wp:extent cx="360" cy="83160"/>
+                <wp:effectExtent l="88900" t="139700" r="88900" b="133350"/>
                 <wp:wrapNone/>
-                <wp:docPr id="44" name="Ink 44"/>
+                <wp:docPr id="38" name="Ink 38"/>
                 <wp:cNvGraphicFramePr/>
                 <a:graphic xmlns:a="http://schemas.openxmlformats.org/drawingml/2006/main">
                   <a:graphicData uri="http://schemas.microsoft.com/office/word/2010/wordprocessingInk">
@@ -652,7 +741,7 @@
                       </w14:nvContentPartPr>
                       <w14:xfrm>
                         <a:off x="0" y="0"/>
-                        <a:ext cx="10080" cy="178200"/>
+                        <a:ext cx="360" cy="83160"/>
                       </w14:xfrm>
                     </w14:contentPart>
                   </a:graphicData>
@@ -662,7 +751,7 @@
           </mc:Choice>
           <mc:Fallback>
             <w:pict>
-              <v:shape w14:anchorId="3315F59B" id="Ink 44" o:spid="_x0000_s1026" type="#_x0000_t75" style="position:absolute;margin-left:272pt;margin-top:194.6pt;width:9.3pt;height:31.05pt;z-index:251707392;visibility:visible;mso-wrap-style:square;mso-wrap-distance-left:9pt;mso-wrap-distance-top:0;mso-wrap-distance-right:9pt;mso-wrap-distance-bottom:0;mso-position-horizontal:absolute;mso-position-horizontal-relative:text;mso-position-vertical:absolute;mso-position-vertical-relative:text" o:gfxdata="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">
+              <v:shape w14:anchorId="6ABE6DA4" id="Ink 38" o:spid="_x0000_s1026" type="#_x0000_t75" style="position:absolute;margin-left:74.6pt;margin-top:315.3pt;width:8.55pt;height:23.6pt;z-index:251701248;visibility:visible;mso-wrap-style:square;mso-wrap-distance-left:9pt;mso-wrap-distance-top:0;mso-wrap-distance-right:9pt;mso-wrap-distance-bottom:0;mso-position-horizontal:absolute;mso-position-horizontal-relative:text;mso-position-vertical:absolute;mso-position-vertical-relative:text" o:gfxdata="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">
                 <v:imagedata r:id="rId10" o:title=""/>
               </v:shape>
             </w:pict>
@@ -676,18 +765,18 @@
         <mc:AlternateContent>
           <mc:Choice Requires="wpi">
             <w:drawing>
-              <wp:anchor distT="0" distB="0" distL="114300" distR="114300" simplePos="0" relativeHeight="251706368" behindDoc="0" locked="0" layoutInCell="1" allowOverlap="1">
+              <wp:anchor distT="0" distB="0" distL="114300" distR="114300" simplePos="0" relativeHeight="251698176" behindDoc="0" locked="0" layoutInCell="1" allowOverlap="1">
                 <wp:simplePos x="0" y="0"/>
                 <wp:positionH relativeFrom="column">
-                  <wp:posOffset>2724200</wp:posOffset>
+                  <wp:posOffset>990600</wp:posOffset>
                 </wp:positionH>
                 <wp:positionV relativeFrom="paragraph">
-                  <wp:posOffset>2356480</wp:posOffset>
+                  <wp:posOffset>4191000</wp:posOffset>
                 </wp:positionV>
-                <wp:extent cx="13680" cy="314640"/>
-                <wp:effectExtent l="76200" t="139700" r="75565" b="142875"/>
+                <wp:extent cx="29880" cy="735480"/>
+                <wp:effectExtent l="88900" t="139700" r="84455" b="140970"/>
                 <wp:wrapNone/>
-                <wp:docPr id="43" name="Ink 43"/>
+                <wp:docPr id="35" name="Ink 35"/>
                 <wp:cNvGraphicFramePr/>
                 <a:graphic xmlns:a="http://schemas.openxmlformats.org/drawingml/2006/main">
                   <a:graphicData uri="http://schemas.microsoft.com/office/word/2010/wordprocessingInk">
@@ -697,7 +786,7 @@
                       </w14:nvContentPartPr>
                       <w14:xfrm>
                         <a:off x="0" y="0"/>
-                        <a:ext cx="13680" cy="314640"/>
+                        <a:ext cx="29880" cy="735480"/>
                       </w14:xfrm>
                     </w14:contentPart>
                   </a:graphicData>
@@ -707,7 +796,7 @@
           </mc:Choice>
           <mc:Fallback>
             <w:pict>
-              <v:shape w14:anchorId="48D4416C" id="Ink 43" o:spid="_x0000_s1026" type="#_x0000_t75" style="position:absolute;margin-left:210.3pt;margin-top:177.05pt;width:9.6pt;height:41.75pt;z-index:251706368;visibility:visible;mso-wrap-style:square;mso-wrap-distance-left:9pt;mso-wrap-distance-top:0;mso-wrap-distance-right:9pt;mso-wrap-distance-bottom:0;mso-position-horizontal:absolute;mso-position-horizontal-relative:text;mso-position-vertical:absolute;mso-position-vertical-relative:text" o:gfxdata="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">
+              <v:shape w14:anchorId="3B48F4DC" id="Ink 35" o:spid="_x0000_s1026" type="#_x0000_t75" style="position:absolute;margin-left:73.75pt;margin-top:321.55pt;width:10.85pt;height:74.9pt;z-index:251698176;visibility:visible;mso-wrap-style:square;mso-wrap-distance-left:9pt;mso-wrap-distance-top:0;mso-wrap-distance-right:9pt;mso-wrap-distance-bottom:0;mso-position-horizontal:absolute;mso-position-horizontal-relative:text;mso-position-vertical:absolute;mso-position-vertical-relative:text" o:gfxdata="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">
                 <v:imagedata r:id="rId12" o:title=""/>
               </v:shape>
             </w:pict>
@@ -721,18 +810,18 @@
         <mc:AlternateContent>
           <mc:Choice Requires="wpi">
             <w:drawing>
-              <wp:anchor distT="0" distB="0" distL="114300" distR="114300" simplePos="0" relativeHeight="251705344" behindDoc="0" locked="0" layoutInCell="1" allowOverlap="1">
+              <wp:anchor distT="0" distB="0" distL="114300" distR="114300" simplePos="0" relativeHeight="251702272" behindDoc="0" locked="0" layoutInCell="1" allowOverlap="1">
                 <wp:simplePos x="0" y="0"/>
                 <wp:positionH relativeFrom="column">
-                  <wp:posOffset>1501640</wp:posOffset>
+                  <wp:posOffset>487680</wp:posOffset>
                 </wp:positionH>
                 <wp:positionV relativeFrom="paragraph">
-                  <wp:posOffset>2104120</wp:posOffset>
+                  <wp:posOffset>3872230</wp:posOffset>
                 </wp:positionV>
-                <wp:extent cx="42480" cy="581040"/>
-                <wp:effectExtent l="76200" t="139700" r="85090" b="142875"/>
+                <wp:extent cx="19800" cy="506160"/>
+                <wp:effectExtent l="76200" t="139700" r="81915" b="141605"/>
                 <wp:wrapNone/>
-                <wp:docPr id="42" name="Ink 42"/>
+                <wp:docPr id="39" name="Ink 39"/>
                 <wp:cNvGraphicFramePr/>
                 <a:graphic xmlns:a="http://schemas.openxmlformats.org/drawingml/2006/main">
                   <a:graphicData uri="http://schemas.microsoft.com/office/word/2010/wordprocessingInk">
@@ -742,7 +831,7 @@
                       </w14:nvContentPartPr>
                       <w14:xfrm>
                         <a:off x="0" y="0"/>
-                        <a:ext cx="42480" cy="581040"/>
+                        <a:ext cx="19800" cy="506160"/>
                       </w14:xfrm>
                     </w14:contentPart>
                   </a:graphicData>
@@ -752,7 +841,7 @@
           </mc:Choice>
           <mc:Fallback>
             <w:pict>
-              <v:shape w14:anchorId="617DEA99" id="Ink 42" o:spid="_x0000_s1026" type="#_x0000_t75" style="position:absolute;margin-left:114.05pt;margin-top:157.2pt;width:11.85pt;height:62.75pt;z-index:251705344;visibility:visible;mso-wrap-style:square;mso-wrap-distance-left:9pt;mso-wrap-distance-top:0;mso-wrap-distance-right:9pt;mso-wrap-distance-bottom:0;mso-position-horizontal:absolute;mso-position-horizontal-relative:text;mso-position-vertical:absolute;mso-position-vertical-relative:text" o:gfxdata="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">
+              <v:shape w14:anchorId="145DB326" id="Ink 39" o:spid="_x0000_s1026" type="#_x0000_t75" style="position:absolute;margin-left:34.25pt;margin-top:296.4pt;width:9.9pt;height:56.8pt;z-index:251702272;visibility:visible;mso-wrap-style:square;mso-wrap-distance-left:9pt;mso-wrap-distance-top:0;mso-wrap-distance-right:9pt;mso-wrap-distance-bottom:0;mso-position-horizontal:absolute;mso-position-horizontal-relative:text;mso-position-vertical:absolute;mso-position-vertical-relative:text" o:gfxdata="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">
                 <v:imagedata r:id="rId14" o:title=""/>
               </v:shape>
             </w:pict>
@@ -766,18 +855,18 @@
         <mc:AlternateContent>
           <mc:Choice Requires="wpi">
             <w:drawing>
-              <wp:anchor distT="0" distB="0" distL="114300" distR="114300" simplePos="0" relativeHeight="251704320" behindDoc="0" locked="0" layoutInCell="1" allowOverlap="1">
+              <wp:anchor distT="0" distB="0" distL="114300" distR="114300" simplePos="0" relativeHeight="251697152" behindDoc="0" locked="0" layoutInCell="1" allowOverlap="1">
                 <wp:simplePos x="0" y="0"/>
                 <wp:positionH relativeFrom="column">
-                  <wp:posOffset>286280</wp:posOffset>
+                  <wp:posOffset>485775</wp:posOffset>
                 </wp:positionH>
                 <wp:positionV relativeFrom="paragraph">
-                  <wp:posOffset>2132560</wp:posOffset>
+                  <wp:posOffset>4000500</wp:posOffset>
                 </wp:positionV>
-                <wp:extent cx="34200" cy="579240"/>
-                <wp:effectExtent l="76200" t="139700" r="80645" b="132080"/>
+                <wp:extent cx="2520" cy="899640"/>
+                <wp:effectExtent l="88900" t="139700" r="86995" b="142240"/>
                 <wp:wrapNone/>
-                <wp:docPr id="41" name="Ink 41"/>
+                <wp:docPr id="34" name="Ink 34"/>
                 <wp:cNvGraphicFramePr/>
                 <a:graphic xmlns:a="http://schemas.openxmlformats.org/drawingml/2006/main">
                   <a:graphicData uri="http://schemas.microsoft.com/office/word/2010/wordprocessingInk">
@@ -787,7 +876,7 @@
                       </w14:nvContentPartPr>
                       <w14:xfrm>
                         <a:off x="0" y="0"/>
-                        <a:ext cx="34200" cy="579240"/>
+                        <a:ext cx="2520" cy="899640"/>
                       </w14:xfrm>
                     </w14:contentPart>
                   </a:graphicData>
@@ -797,7 +886,7 @@
           </mc:Choice>
           <mc:Fallback>
             <w:pict>
-              <v:shape w14:anchorId="7409AFFA" id="Ink 41" o:spid="_x0000_s1026" type="#_x0000_t75" style="position:absolute;margin-left:18.35pt;margin-top:159.4pt;width:11.2pt;height:62.6pt;z-index:251704320;visibility:visible;mso-wrap-style:square;mso-wrap-distance-left:9pt;mso-wrap-distance-top:0;mso-wrap-distance-right:9pt;mso-wrap-distance-bottom:0;mso-position-horizontal:absolute;mso-position-horizontal-relative:text;mso-position-vertical:absolute;mso-position-vertical-relative:text" o:gfxdata="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">
+              <v:shape w14:anchorId="67E3FB81" id="Ink 34" o:spid="_x0000_s1026" type="#_x0000_t75" style="position:absolute;margin-left:34.95pt;margin-top:306.5pt;width:6.85pt;height:87.85pt;z-index:251697152;visibility:visible;mso-wrap-style:square;mso-wrap-distance-left:9pt;mso-wrap-distance-top:0;mso-wrap-distance-right:9pt;mso-wrap-distance-bottom:0;mso-position-horizontal:absolute;mso-position-horizontal-relative:text;mso-position-vertical:absolute;mso-position-vertical-relative:text" o:gfxdata="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">
                 <v:imagedata r:id="rId16" o:title=""/>
               </v:shape>
             </w:pict>
@@ -814,10 +903,10 @@
               <wp:anchor distT="0" distB="0" distL="114300" distR="114300" simplePos="0" relativeHeight="251703296" behindDoc="0" locked="0" layoutInCell="1" allowOverlap="1">
                 <wp:simplePos x="0" y="0"/>
                 <wp:positionH relativeFrom="column">
-                  <wp:posOffset>987920</wp:posOffset>
+                  <wp:posOffset>22500</wp:posOffset>
                 </wp:positionH>
                 <wp:positionV relativeFrom="paragraph">
-                  <wp:posOffset>4294000</wp:posOffset>
+                  <wp:posOffset>4097655</wp:posOffset>
                 </wp:positionV>
                 <wp:extent cx="360" cy="38880"/>
                 <wp:effectExtent l="88900" t="139700" r="88900" b="139065"/>
@@ -842,278 +931,8 @@
           </mc:Choice>
           <mc:Fallback>
             <w:pict>
-              <v:shape w14:anchorId="71393DC3" id="Ink 40" o:spid="_x0000_s1026" type="#_x0000_t75" style="position:absolute;margin-left:73.6pt;margin-top:329.6pt;width:8.55pt;height:20.05pt;z-index:251703296;visibility:visible;mso-wrap-style:square;mso-wrap-distance-left:9pt;mso-wrap-distance-top:0;mso-wrap-distance-right:9pt;mso-wrap-distance-bottom:0;mso-position-horizontal:absolute;mso-position-horizontal-relative:text;mso-position-vertical:absolute;mso-position-vertical-relative:text" o:gfxdata="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">
+              <v:shape w14:anchorId="004153D9" id="Ink 40" o:spid="_x0000_s1026" type="#_x0000_t75" style="position:absolute;margin-left:-2.45pt;margin-top:314.15pt;width:8.55pt;height:20.05pt;z-index:251703296;visibility:visible;mso-wrap-style:square;mso-wrap-distance-left:9pt;mso-wrap-distance-top:0;mso-wrap-distance-right:9pt;mso-wrap-distance-bottom:0;mso-position-horizontal:absolute;mso-position-horizontal-relative:text;mso-position-vertical:absolute;mso-position-vertical-relative:text" o:gfxdata="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">
                 <v:imagedata r:id="rId18" o:title=""/>
-              </v:shape>
-            </w:pict>
-          </mc:Fallback>
-        </mc:AlternateContent>
-      </w:r>
-      <w:r>
-        <w:rPr>
-          <w:noProof/>
-        </w:rPr>
-        <mc:AlternateContent>
-          <mc:Choice Requires="wpi">
-            <w:drawing>
-              <wp:anchor distT="0" distB="0" distL="114300" distR="114300" simplePos="0" relativeHeight="251702272" behindDoc="0" locked="0" layoutInCell="1" allowOverlap="1">
-                <wp:simplePos x="0" y="0"/>
-                <wp:positionH relativeFrom="column">
-                  <wp:posOffset>1433240</wp:posOffset>
-                </wp:positionH>
-                <wp:positionV relativeFrom="paragraph">
-                  <wp:posOffset>3863440</wp:posOffset>
-                </wp:positionV>
-                <wp:extent cx="19800" cy="506160"/>
-                <wp:effectExtent l="76200" t="139700" r="81915" b="141605"/>
-                <wp:wrapNone/>
-                <wp:docPr id="39" name="Ink 39"/>
-                <wp:cNvGraphicFramePr/>
-                <a:graphic xmlns:a="http://schemas.openxmlformats.org/drawingml/2006/main">
-                  <a:graphicData uri="http://schemas.microsoft.com/office/word/2010/wordprocessingInk">
-                    <w14:contentPart bwMode="auto" r:id="rId19">
-                      <w14:nvContentPartPr>
-                        <w14:cNvContentPartPr/>
-                      </w14:nvContentPartPr>
-                      <w14:xfrm>
-                        <a:off x="0" y="0"/>
-                        <a:ext cx="19800" cy="506160"/>
-                      </w14:xfrm>
-                    </w14:contentPart>
-                  </a:graphicData>
-                </a:graphic>
-              </wp:anchor>
-            </w:drawing>
-          </mc:Choice>
-          <mc:Fallback>
-            <w:pict>
-              <v:shape w14:anchorId="371A7F6C" id="Ink 39" o:spid="_x0000_s1026" type="#_x0000_t75" style="position:absolute;margin-left:108.65pt;margin-top:295.7pt;width:10.05pt;height:56.85pt;z-index:251702272;visibility:visible;mso-wrap-style:square;mso-wrap-distance-left:9pt;mso-wrap-distance-top:0;mso-wrap-distance-right:9pt;mso-wrap-distance-bottom:0;mso-position-horizontal:absolute;mso-position-horizontal-relative:text;mso-position-vertical:absolute;mso-position-vertical-relative:text" o:gfxdata="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">
-                <v:imagedata r:id="rId20" o:title=""/>
-              </v:shape>
-            </w:pict>
-          </mc:Fallback>
-        </mc:AlternateContent>
-      </w:r>
-      <w:r>
-        <w:rPr>
-          <w:noProof/>
-        </w:rPr>
-        <mc:AlternateContent>
-          <mc:Choice Requires="wpi">
-            <w:drawing>
-              <wp:anchor distT="0" distB="0" distL="114300" distR="114300" simplePos="0" relativeHeight="251701248" behindDoc="0" locked="0" layoutInCell="1" allowOverlap="1">
-                <wp:simplePos x="0" y="0"/>
-                <wp:positionH relativeFrom="column">
-                  <wp:posOffset>1959560</wp:posOffset>
-                </wp:positionH>
-                <wp:positionV relativeFrom="paragraph">
-                  <wp:posOffset>4112560</wp:posOffset>
-                </wp:positionV>
-                <wp:extent cx="360" cy="83160"/>
-                <wp:effectExtent l="88900" t="139700" r="88900" b="133350"/>
-                <wp:wrapNone/>
-                <wp:docPr id="38" name="Ink 38"/>
-                <wp:cNvGraphicFramePr/>
-                <a:graphic xmlns:a="http://schemas.openxmlformats.org/drawingml/2006/main">
-                  <a:graphicData uri="http://schemas.microsoft.com/office/word/2010/wordprocessingInk">
-                    <w14:contentPart bwMode="auto" r:id="rId21">
-                      <w14:nvContentPartPr>
-                        <w14:cNvContentPartPr/>
-                      </w14:nvContentPartPr>
-                      <w14:xfrm>
-                        <a:off x="0" y="0"/>
-                        <a:ext cx="360" cy="83160"/>
-                      </w14:xfrm>
-                    </w14:contentPart>
-                  </a:graphicData>
-                </a:graphic>
-              </wp:anchor>
-            </w:drawing>
-          </mc:Choice>
-          <mc:Fallback>
-            <w:pict>
-              <v:shape w14:anchorId="022B5E60" id="Ink 38" o:spid="_x0000_s1026" type="#_x0000_t75" style="position:absolute;margin-left:150.05pt;margin-top:315.3pt;width:8.55pt;height:23.6pt;z-index:251701248;visibility:visible;mso-wrap-style:square;mso-wrap-distance-left:9pt;mso-wrap-distance-top:0;mso-wrap-distance-right:9pt;mso-wrap-distance-bottom:0;mso-position-horizontal:absolute;mso-position-horizontal-relative:text;mso-position-vertical:absolute;mso-position-vertical-relative:text" o:gfxdata="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">
-                <v:imagedata r:id="rId22" o:title=""/>
-              </v:shape>
-            </w:pict>
-          </mc:Fallback>
-        </mc:AlternateContent>
-      </w:r>
-      <w:r>
-        <w:rPr>
-          <w:noProof/>
-        </w:rPr>
-        <mc:AlternateContent>
-          <mc:Choice Requires="wpi">
-            <w:drawing>
-              <wp:anchor distT="0" distB="0" distL="114300" distR="114300" simplePos="0" relativeHeight="251700224" behindDoc="0" locked="0" layoutInCell="1" allowOverlap="1">
-                <wp:simplePos x="0" y="0"/>
-                <wp:positionH relativeFrom="column">
-                  <wp:posOffset>2387960</wp:posOffset>
-                </wp:positionH>
-                <wp:positionV relativeFrom="paragraph">
-                  <wp:posOffset>4027960</wp:posOffset>
-                </wp:positionV>
-                <wp:extent cx="39960" cy="341640"/>
-                <wp:effectExtent l="88900" t="139700" r="87630" b="140970"/>
-                <wp:wrapNone/>
-                <wp:docPr id="37" name="Ink 37"/>
-                <wp:cNvGraphicFramePr/>
-                <a:graphic xmlns:a="http://schemas.openxmlformats.org/drawingml/2006/main">
-                  <a:graphicData uri="http://schemas.microsoft.com/office/word/2010/wordprocessingInk">
-                    <w14:contentPart bwMode="auto" r:id="rId23">
-                      <w14:nvContentPartPr>
-                        <w14:cNvContentPartPr/>
-                      </w14:nvContentPartPr>
-                      <w14:xfrm>
-                        <a:off x="0" y="0"/>
-                        <a:ext cx="39960" cy="341640"/>
-                      </w14:xfrm>
-                    </w14:contentPart>
-                  </a:graphicData>
-                </a:graphic>
-              </wp:anchor>
-            </w:drawing>
-          </mc:Choice>
-          <mc:Fallback>
-            <w:pict>
-              <v:shape w14:anchorId="2EF257AA" id="Ink 37" o:spid="_x0000_s1026" type="#_x0000_t75" style="position:absolute;margin-left:183.85pt;margin-top:308.65pt;width:11.65pt;height:43.9pt;z-index:251700224;visibility:visible;mso-wrap-style:square;mso-wrap-distance-left:9pt;mso-wrap-distance-top:0;mso-wrap-distance-right:9pt;mso-wrap-distance-bottom:0;mso-position-horizontal:absolute;mso-position-horizontal-relative:text;mso-position-vertical:absolute;mso-position-vertical-relative:text" o:gfxdata="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">
-                <v:imagedata r:id="rId24" o:title=""/>
-              </v:shape>
-            </w:pict>
-          </mc:Fallback>
-        </mc:AlternateContent>
-      </w:r>
-      <w:r>
-        <w:rPr>
-          <w:noProof/>
-        </w:rPr>
-        <mc:AlternateContent>
-          <mc:Choice Requires="wpi">
-            <w:drawing>
-              <wp:anchor distT="0" distB="0" distL="114300" distR="114300" simplePos="0" relativeHeight="251699200" behindDoc="0" locked="0" layoutInCell="1" allowOverlap="1">
-                <wp:simplePos x="0" y="0"/>
-                <wp:positionH relativeFrom="column">
-                  <wp:posOffset>2411360</wp:posOffset>
-                </wp:positionH>
-                <wp:positionV relativeFrom="paragraph">
-                  <wp:posOffset>4161880</wp:posOffset>
-                </wp:positionV>
-                <wp:extent cx="15120" cy="738360"/>
-                <wp:effectExtent l="76200" t="139700" r="74295" b="138430"/>
-                <wp:wrapNone/>
-                <wp:docPr id="36" name="Ink 36"/>
-                <wp:cNvGraphicFramePr/>
-                <a:graphic xmlns:a="http://schemas.openxmlformats.org/drawingml/2006/main">
-                  <a:graphicData uri="http://schemas.microsoft.com/office/word/2010/wordprocessingInk">
-                    <w14:contentPart bwMode="auto" r:id="rId25">
-                      <w14:nvContentPartPr>
-                        <w14:cNvContentPartPr/>
-                      </w14:nvContentPartPr>
-                      <w14:xfrm>
-                        <a:off x="0" y="0"/>
-                        <a:ext cx="15120" cy="738360"/>
-                      </w14:xfrm>
-                    </w14:contentPart>
-                  </a:graphicData>
-                </a:graphic>
-              </wp:anchor>
-            </w:drawing>
-          </mc:Choice>
-          <mc:Fallback>
-            <w:pict>
-              <v:shape w14:anchorId="484FC211" id="Ink 36" o:spid="_x0000_s1026" type="#_x0000_t75" style="position:absolute;margin-left:185.6pt;margin-top:319.2pt;width:9.7pt;height:75.15pt;z-index:251699200;visibility:visible;mso-wrap-style:square;mso-wrap-distance-left:9pt;mso-wrap-distance-top:0;mso-wrap-distance-right:9pt;mso-wrap-distance-bottom:0;mso-position-horizontal:absolute;mso-position-horizontal-relative:text;mso-position-vertical:absolute;mso-position-vertical-relative:text" o:gfxdata="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">
-                <v:imagedata r:id="rId26" o:title=""/>
-              </v:shape>
-            </w:pict>
-          </mc:Fallback>
-        </mc:AlternateContent>
-      </w:r>
-      <w:r>
-        <w:rPr>
-          <w:noProof/>
-        </w:rPr>
-        <mc:AlternateContent>
-          <mc:Choice Requires="wpi">
-            <w:drawing>
-              <wp:anchor distT="0" distB="0" distL="114300" distR="114300" simplePos="0" relativeHeight="251698176" behindDoc="0" locked="0" layoutInCell="1" allowOverlap="1">
-                <wp:simplePos x="0" y="0"/>
-                <wp:positionH relativeFrom="column">
-                  <wp:posOffset>1961720</wp:posOffset>
-                </wp:positionH>
-                <wp:positionV relativeFrom="paragraph">
-                  <wp:posOffset>4191400</wp:posOffset>
-                </wp:positionV>
-                <wp:extent cx="29880" cy="735480"/>
-                <wp:effectExtent l="88900" t="139700" r="84455" b="140970"/>
-                <wp:wrapNone/>
-                <wp:docPr id="35" name="Ink 35"/>
-                <wp:cNvGraphicFramePr/>
-                <a:graphic xmlns:a="http://schemas.openxmlformats.org/drawingml/2006/main">
-                  <a:graphicData uri="http://schemas.microsoft.com/office/word/2010/wordprocessingInk">
-                    <w14:contentPart bwMode="auto" r:id="rId27">
-                      <w14:nvContentPartPr>
-                        <w14:cNvContentPartPr/>
-                      </w14:nvContentPartPr>
-                      <w14:xfrm>
-                        <a:off x="0" y="0"/>
-                        <a:ext cx="29880" cy="735480"/>
-                      </w14:xfrm>
-                    </w14:contentPart>
-                  </a:graphicData>
-                </a:graphic>
-              </wp:anchor>
-            </w:drawing>
-          </mc:Choice>
-          <mc:Fallback>
-            <w:pict>
-              <v:shape w14:anchorId="6421BBE9" id="Ink 35" o:spid="_x0000_s1026" type="#_x0000_t75" style="position:absolute;margin-left:150.2pt;margin-top:321.55pt;width:10.85pt;height:74.9pt;z-index:251698176;visibility:visible;mso-wrap-style:square;mso-wrap-distance-left:9pt;mso-wrap-distance-top:0;mso-wrap-distance-right:9pt;mso-wrap-distance-bottom:0;mso-position-horizontal:absolute;mso-position-horizontal-relative:text;mso-position-vertical:absolute;mso-position-vertical-relative:text" o:gfxdata="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">
-                <v:imagedata r:id="rId28" o:title=""/>
-              </v:shape>
-            </w:pict>
-          </mc:Fallback>
-        </mc:AlternateContent>
-      </w:r>
-      <w:r>
-        <w:rPr>
-          <w:noProof/>
-        </w:rPr>
-        <mc:AlternateContent>
-          <mc:Choice Requires="wpi">
-            <w:drawing>
-              <wp:anchor distT="0" distB="0" distL="114300" distR="114300" simplePos="0" relativeHeight="251697152" behindDoc="0" locked="0" layoutInCell="1" allowOverlap="1">
-                <wp:simplePos x="0" y="0"/>
-                <wp:positionH relativeFrom="column">
-                  <wp:posOffset>1451600</wp:posOffset>
-                </wp:positionH>
-                <wp:positionV relativeFrom="paragraph">
-                  <wp:posOffset>3976480</wp:posOffset>
-                </wp:positionV>
-                <wp:extent cx="2520" cy="899640"/>
-                <wp:effectExtent l="88900" t="139700" r="86995" b="142240"/>
-                <wp:wrapNone/>
-                <wp:docPr id="34" name="Ink 34"/>
-                <wp:cNvGraphicFramePr/>
-                <a:graphic xmlns:a="http://schemas.openxmlformats.org/drawingml/2006/main">
-                  <a:graphicData uri="http://schemas.microsoft.com/office/word/2010/wordprocessingInk">
-                    <w14:contentPart bwMode="auto" r:id="rId29">
-                      <w14:nvContentPartPr>
-                        <w14:cNvContentPartPr/>
-                      </w14:nvContentPartPr>
-                      <w14:xfrm>
-                        <a:off x="0" y="0"/>
-                        <a:ext cx="2520" cy="899640"/>
-                      </w14:xfrm>
-                    </w14:contentPart>
-                  </a:graphicData>
-                </a:graphic>
-              </wp:anchor>
-            </w:drawing>
-          </mc:Choice>
-          <mc:Fallback>
-            <w:pict>
-              <v:shape w14:anchorId="77FE1FD1" id="Ink 34" o:spid="_x0000_s1026" type="#_x0000_t75" style="position:absolute;margin-left:110.1pt;margin-top:304.6pt;width:8.7pt;height:87.85pt;z-index:251697152;visibility:visible;mso-wrap-style:square;mso-wrap-distance-left:9pt;mso-wrap-distance-top:0;mso-wrap-distance-right:9pt;mso-wrap-distance-bottom:0;mso-position-horizontal:absolute;mso-position-horizontal-relative:text;mso-position-vertical:absolute;mso-position-vertical-relative:text" o:gfxdata="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">
-                <v:imagedata r:id="rId30" o:title=""/>
               </v:shape>
             </w:pict>
           </mc:Fallback>
@@ -1129,10 +948,10 @@
               <wp:anchor distT="0" distB="0" distL="114300" distR="114300" simplePos="0" relativeHeight="251696128" behindDoc="0" locked="0" layoutInCell="1" allowOverlap="1">
                 <wp:simplePos x="0" y="0"/>
                 <wp:positionH relativeFrom="column">
-                  <wp:posOffset>992600</wp:posOffset>
+                  <wp:posOffset>12700</wp:posOffset>
                 </wp:positionH>
                 <wp:positionV relativeFrom="paragraph">
-                  <wp:posOffset>4083760</wp:posOffset>
+                  <wp:posOffset>4083685</wp:posOffset>
                 </wp:positionV>
                 <wp:extent cx="3600" cy="804240"/>
                 <wp:effectExtent l="76200" t="139700" r="85725" b="135890"/>
@@ -1141,7 +960,7 @@
                 <wp:cNvGraphicFramePr/>
                 <a:graphic xmlns:a="http://schemas.openxmlformats.org/drawingml/2006/main">
                   <a:graphicData uri="http://schemas.microsoft.com/office/word/2010/wordprocessingInk">
-                    <w14:contentPart bwMode="auto" r:id="rId31">
+                    <w14:contentPart bwMode="auto" r:id="rId19">
                       <w14:nvContentPartPr>
                         <w14:cNvContentPartPr/>
                       </w14:nvContentPartPr>
@@ -1157,7 +976,434 @@
           </mc:Choice>
           <mc:Fallback>
             <w:pict>
-              <v:shape w14:anchorId="015F5FF7" id="Ink 33" o:spid="_x0000_s1026" type="#_x0000_t75" style="position:absolute;margin-left:73.9pt;margin-top:313.05pt;width:8.8pt;height:80.35pt;z-index:251696128;visibility:visible;mso-wrap-style:square;mso-wrap-distance-left:9pt;mso-wrap-distance-top:0;mso-wrap-distance-right:9pt;mso-wrap-distance-bottom:0;mso-position-horizontal:absolute;mso-position-horizontal-relative:text;mso-position-vertical:absolute;mso-position-vertical-relative:text" o:gfxdata="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">
+              <v:shape w14:anchorId="0342610B" id="Ink 33" o:spid="_x0000_s1026" type="#_x0000_t75" style="position:absolute;margin-left:-2.55pt;margin-top:313.05pt;width:7.4pt;height:80.35pt;z-index:251696128;visibility:visible;mso-wrap-style:square;mso-wrap-distance-left:9pt;mso-wrap-distance-top:0;mso-wrap-distance-right:9pt;mso-wrap-distance-bottom:0;mso-position-horizontal:absolute;mso-position-horizontal-relative:text;mso-position-vertical:absolute;mso-position-vertical-relative:text" o:gfxdata="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">
+                <v:imagedata r:id="rId20" o:title=""/>
+              </v:shape>
+            </w:pict>
+          </mc:Fallback>
+        </mc:AlternateContent>
+      </w:r>
+      <w:r>
+        <w:rPr>
+          <w:noProof/>
+        </w:rPr>
+        <mc:AlternateContent>
+          <mc:Choice Requires="wps">
+            <w:drawing>
+              <wp:anchor distT="0" distB="0" distL="114300" distR="114300" simplePos="0" relativeHeight="251669504" behindDoc="0" locked="0" layoutInCell="1" allowOverlap="1" wp14:anchorId="2EDAA029" wp14:editId="143EFEAB">
+                <wp:simplePos x="0" y="0"/>
+                <wp:positionH relativeFrom="column">
+                  <wp:posOffset>-244475</wp:posOffset>
+                </wp:positionH>
+                <wp:positionV relativeFrom="paragraph">
+                  <wp:posOffset>3429000</wp:posOffset>
+                </wp:positionV>
+                <wp:extent cx="3454400" cy="1803400"/>
+                <wp:effectExtent l="0" t="0" r="12700" b="12700"/>
+                <wp:wrapNone/>
+                <wp:docPr id="6" name="Text Box 6"/>
+                <wp:cNvGraphicFramePr/>
+                <a:graphic xmlns:a="http://schemas.openxmlformats.org/drawingml/2006/main">
+                  <a:graphicData uri="http://schemas.microsoft.com/office/word/2010/wordprocessingShape">
+                    <wps:wsp>
+                      <wps:cNvSpPr txBox="1"/>
+                      <wps:spPr>
+                        <a:xfrm>
+                          <a:off x="0" y="0"/>
+                          <a:ext cx="3454400" cy="1803400"/>
+                        </a:xfrm>
+                        <a:prstGeom prst="rect">
+                          <a:avLst/>
+                        </a:prstGeom>
+                        <a:solidFill>
+                          <a:schemeClr val="lt1"/>
+                        </a:solidFill>
+                        <a:ln w="6350">
+                          <a:solidFill>
+                            <a:prstClr val="black"/>
+                          </a:solidFill>
+                        </a:ln>
+                      </wps:spPr>
+                      <wps:txbx>
+                        <w:txbxContent>
+                          <w:p>
+                            <w:r>
+                              <w:t>Attempted suicide</w:t>
+                            </w:r>
+                            <w:r>
+                              <w:t xml:space="preserve"> bar</w:t>
+                            </w:r>
+                            <w:r>
+                              <w:t xml:space="preserve"> chart </w:t>
+                            </w:r>
+                            <w:r>
+                              <w:t>with race and ethnicity</w:t>
+                            </w:r>
+                            <w:r>
+                              <w:t xml:space="preserve"> </w:t>
+                            </w:r>
+                            <w:r>
+                              <w:t>(</w:t>
+                            </w:r>
+                            <w:r>
+                              <w:t>all the people who</w:t>
+                            </w:r>
+                            <w:r>
+                              <w:t xml:space="preserve"> took the survey in each bar, with</w:t>
+                            </w:r>
+                            <w:r>
+                              <w:t xml:space="preserve"> attempted suicid</w:t>
+                            </w:r>
+                            <w:r>
+                              <w:t>e numbers on top half in different color</w:t>
+                            </w:r>
+                          </w:p>
+                          <w:p/>
+                          <w:p/>
+                          <w:p/>
+                          <w:p/>
+                          <w:p>
+                            <w:r>
+                              <w:t xml:space="preserve">White   Black.  Asian. Native American etc. </w:t>
+                            </w:r>
+                          </w:p>
+                        </w:txbxContent>
+                      </wps:txbx>
+                      <wps:bodyPr rot="0" spcFirstLastPara="0" vertOverflow="overflow" horzOverflow="overflow" vert="horz" wrap="square" lIns="91440" tIns="45720" rIns="91440" bIns="45720" numCol="1" spcCol="0" rtlCol="0" fromWordArt="0" anchor="t" anchorCtr="0" forceAA="0" compatLnSpc="1">
+                        <a:prstTxWarp prst="textNoShape">
+                          <a:avLst/>
+                        </a:prstTxWarp>
+                        <a:noAutofit/>
+                      </wps:bodyPr>
+                    </wps:wsp>
+                  </a:graphicData>
+                </a:graphic>
+                <wp14:sizeRelH relativeFrom="margin">
+                  <wp14:pctWidth>0</wp14:pctWidth>
+                </wp14:sizeRelH>
+                <wp14:sizeRelV relativeFrom="margin">
+                  <wp14:pctHeight>0</wp14:pctHeight>
+                </wp14:sizeRelV>
+              </wp:anchor>
+            </w:drawing>
+          </mc:Choice>
+          <mc:Fallback>
+            <w:pict>
+              <v:shape w14:anchorId="2EDAA029" id="Text Box 6" o:spid="_x0000_s1027" type="#_x0000_t202" style="position:absolute;margin-left:-19.25pt;margin-top:270pt;width:272pt;height:142pt;z-index:251669504;visibility:visible;mso-wrap-style:square;mso-width-percent:0;mso-height-percent:0;mso-wrap-distance-left:9pt;mso-wrap-distance-top:0;mso-wrap-distance-right:9pt;mso-wrap-distance-bottom:0;mso-position-horizontal:absolute;mso-position-horizontal-relative:text;mso-position-vertical:absolute;mso-position-vertical-relative:text;mso-width-percent:0;mso-height-percent:0;mso-width-relative:margin;mso-height-relative:margin;v-text-anchor:top" o:gfxdata="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" fillcolor="white [3201]" strokeweight=".5pt">
+                <v:textbox>
+                  <w:txbxContent>
+                    <w:p>
+                      <w:r>
+                        <w:t>Attempted suicide</w:t>
+                      </w:r>
+                      <w:r>
+                        <w:t xml:space="preserve"> bar</w:t>
+                      </w:r>
+                      <w:r>
+                        <w:t xml:space="preserve"> chart </w:t>
+                      </w:r>
+                      <w:r>
+                        <w:t>with race and ethnicity</w:t>
+                      </w:r>
+                      <w:r>
+                        <w:t xml:space="preserve"> </w:t>
+                      </w:r>
+                      <w:r>
+                        <w:t>(</w:t>
+                      </w:r>
+                      <w:r>
+                        <w:t>all the people who</w:t>
+                      </w:r>
+                      <w:r>
+                        <w:t xml:space="preserve"> took the survey in each bar, with</w:t>
+                      </w:r>
+                      <w:r>
+                        <w:t xml:space="preserve"> attempted suicid</w:t>
+                      </w:r>
+                      <w:r>
+                        <w:t>e numbers on top half in different color</w:t>
+                      </w:r>
+                    </w:p>
+                    <w:p/>
+                    <w:p/>
+                    <w:p/>
+                    <w:p/>
+                    <w:p>
+                      <w:r>
+                        <w:t xml:space="preserve">White   Black.  Asian. Native American etc. </w:t>
+                      </w:r>
+                    </w:p>
+                  </w:txbxContent>
+                </v:textbox>
+              </v:shape>
+            </w:pict>
+          </mc:Fallback>
+        </mc:AlternateContent>
+      </w:r>
+      <w:r>
+        <w:rPr>
+          <w:noProof/>
+        </w:rPr>
+        <mc:AlternateContent>
+          <mc:Choice Requires="wpi">
+            <w:drawing>
+              <wp:anchor distT="0" distB="0" distL="114300" distR="114300" simplePos="0" relativeHeight="251709440" behindDoc="0" locked="0" layoutInCell="1" allowOverlap="1">
+                <wp:simplePos x="0" y="0"/>
+                <wp:positionH relativeFrom="column">
+                  <wp:posOffset>4711400</wp:posOffset>
+                </wp:positionH>
+                <wp:positionV relativeFrom="paragraph">
+                  <wp:posOffset>2230120</wp:posOffset>
+                </wp:positionV>
+                <wp:extent cx="11160" cy="466200"/>
+                <wp:effectExtent l="76200" t="139700" r="78105" b="143510"/>
+                <wp:wrapNone/>
+                <wp:docPr id="46" name="Ink 46"/>
+                <wp:cNvGraphicFramePr/>
+                <a:graphic xmlns:a="http://schemas.openxmlformats.org/drawingml/2006/main">
+                  <a:graphicData uri="http://schemas.microsoft.com/office/word/2010/wordprocessingInk">
+                    <w14:contentPart bwMode="auto" r:id="rId21">
+                      <w14:nvContentPartPr>
+                        <w14:cNvContentPartPr/>
+                      </w14:nvContentPartPr>
+                      <w14:xfrm>
+                        <a:off x="0" y="0"/>
+                        <a:ext cx="11160" cy="466200"/>
+                      </w14:xfrm>
+                    </w14:contentPart>
+                  </a:graphicData>
+                </a:graphic>
+              </wp:anchor>
+            </w:drawing>
+          </mc:Choice>
+          <mc:Fallback>
+            <w:pict>
+              <v:shape w14:anchorId="67CBD98F" id="Ink 46" o:spid="_x0000_s1026" type="#_x0000_t75" style="position:absolute;margin-left:366.75pt;margin-top:167.1pt;width:9.4pt;height:53.7pt;z-index:251709440;visibility:visible;mso-wrap-style:square;mso-wrap-distance-left:9pt;mso-wrap-distance-top:0;mso-wrap-distance-right:9pt;mso-wrap-distance-bottom:0;mso-position-horizontal:absolute;mso-position-horizontal-relative:text;mso-position-vertical:absolute;mso-position-vertical-relative:text" o:gfxdata="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">
+                <v:imagedata r:id="rId22" o:title=""/>
+              </v:shape>
+            </w:pict>
+          </mc:Fallback>
+        </mc:AlternateContent>
+      </w:r>
+      <w:r>
+        <w:rPr>
+          <w:noProof/>
+        </w:rPr>
+        <mc:AlternateContent>
+          <mc:Choice Requires="wpi">
+            <w:drawing>
+              <wp:anchor distT="0" distB="0" distL="114300" distR="114300" simplePos="0" relativeHeight="251708416" behindDoc="0" locked="0" layoutInCell="1" allowOverlap="1">
+                <wp:simplePos x="0" y="0"/>
+                <wp:positionH relativeFrom="column">
+                  <wp:posOffset>3983120</wp:posOffset>
+                </wp:positionH>
+                <wp:positionV relativeFrom="paragraph">
+                  <wp:posOffset>2465560</wp:posOffset>
+                </wp:positionV>
+                <wp:extent cx="18000" cy="285840"/>
+                <wp:effectExtent l="76200" t="139700" r="83820" b="133350"/>
+                <wp:wrapNone/>
+                <wp:docPr id="45" name="Ink 45"/>
+                <wp:cNvGraphicFramePr/>
+                <a:graphic xmlns:a="http://schemas.openxmlformats.org/drawingml/2006/main">
+                  <a:graphicData uri="http://schemas.microsoft.com/office/word/2010/wordprocessingInk">
+                    <w14:contentPart bwMode="auto" r:id="rId23">
+                      <w14:nvContentPartPr>
+                        <w14:cNvContentPartPr/>
+                      </w14:nvContentPartPr>
+                      <w14:xfrm>
+                        <a:off x="0" y="0"/>
+                        <a:ext cx="18000" cy="285840"/>
+                      </w14:xfrm>
+                    </w14:contentPart>
+                  </a:graphicData>
+                </a:graphic>
+              </wp:anchor>
+            </w:drawing>
+          </mc:Choice>
+          <mc:Fallback>
+            <w:pict>
+              <v:shape w14:anchorId="2222A7B0" id="Ink 45" o:spid="_x0000_s1026" type="#_x0000_t75" style="position:absolute;margin-left:309.4pt;margin-top:185.65pt;width:9.9pt;height:39.5pt;z-index:251708416;visibility:visible;mso-wrap-style:square;mso-wrap-distance-left:9pt;mso-wrap-distance-top:0;mso-wrap-distance-right:9pt;mso-wrap-distance-bottom:0;mso-position-horizontal:absolute;mso-position-horizontal-relative:text;mso-position-vertical:absolute;mso-position-vertical-relative:text" o:gfxdata="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">
+                <v:imagedata r:id="rId24" o:title=""/>
+              </v:shape>
+            </w:pict>
+          </mc:Fallback>
+        </mc:AlternateContent>
+      </w:r>
+      <w:r>
+        <w:rPr>
+          <w:noProof/>
+        </w:rPr>
+        <mc:AlternateContent>
+          <mc:Choice Requires="wpi">
+            <w:drawing>
+              <wp:anchor distT="0" distB="0" distL="114300" distR="114300" simplePos="0" relativeHeight="251707392" behindDoc="0" locked="0" layoutInCell="1" allowOverlap="1">
+                <wp:simplePos x="0" y="0"/>
+                <wp:positionH relativeFrom="column">
+                  <wp:posOffset>3507920</wp:posOffset>
+                </wp:positionH>
+                <wp:positionV relativeFrom="paragraph">
+                  <wp:posOffset>2579680</wp:posOffset>
+                </wp:positionV>
+                <wp:extent cx="10080" cy="178200"/>
+                <wp:effectExtent l="76200" t="139700" r="79375" b="139700"/>
+                <wp:wrapNone/>
+                <wp:docPr id="44" name="Ink 44"/>
+                <wp:cNvGraphicFramePr/>
+                <a:graphic xmlns:a="http://schemas.openxmlformats.org/drawingml/2006/main">
+                  <a:graphicData uri="http://schemas.microsoft.com/office/word/2010/wordprocessingInk">
+                    <w14:contentPart bwMode="auto" r:id="rId25">
+                      <w14:nvContentPartPr>
+                        <w14:cNvContentPartPr/>
+                      </w14:nvContentPartPr>
+                      <w14:xfrm>
+                        <a:off x="0" y="0"/>
+                        <a:ext cx="10080" cy="178200"/>
+                      </w14:xfrm>
+                    </w14:contentPart>
+                  </a:graphicData>
+                </a:graphic>
+              </wp:anchor>
+            </w:drawing>
+          </mc:Choice>
+          <mc:Fallback>
+            <w:pict>
+              <v:shape w14:anchorId="3E4D2D84" id="Ink 44" o:spid="_x0000_s1026" type="#_x0000_t75" style="position:absolute;margin-left:272pt;margin-top:194.6pt;width:9.3pt;height:31.05pt;z-index:251707392;visibility:visible;mso-wrap-style:square;mso-wrap-distance-left:9pt;mso-wrap-distance-top:0;mso-wrap-distance-right:9pt;mso-wrap-distance-bottom:0;mso-position-horizontal:absolute;mso-position-horizontal-relative:text;mso-position-vertical:absolute;mso-position-vertical-relative:text" o:gfxdata="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">
+                <v:imagedata r:id="rId26" o:title=""/>
+              </v:shape>
+            </w:pict>
+          </mc:Fallback>
+        </mc:AlternateContent>
+      </w:r>
+      <w:r>
+        <w:rPr>
+          <w:noProof/>
+        </w:rPr>
+        <mc:AlternateContent>
+          <mc:Choice Requires="wpi">
+            <w:drawing>
+              <wp:anchor distT="0" distB="0" distL="114300" distR="114300" simplePos="0" relativeHeight="251706368" behindDoc="0" locked="0" layoutInCell="1" allowOverlap="1">
+                <wp:simplePos x="0" y="0"/>
+                <wp:positionH relativeFrom="column">
+                  <wp:posOffset>2724200</wp:posOffset>
+                </wp:positionH>
+                <wp:positionV relativeFrom="paragraph">
+                  <wp:posOffset>2356480</wp:posOffset>
+                </wp:positionV>
+                <wp:extent cx="13680" cy="314640"/>
+                <wp:effectExtent l="76200" t="139700" r="75565" b="142875"/>
+                <wp:wrapNone/>
+                <wp:docPr id="43" name="Ink 43"/>
+                <wp:cNvGraphicFramePr/>
+                <a:graphic xmlns:a="http://schemas.openxmlformats.org/drawingml/2006/main">
+                  <a:graphicData uri="http://schemas.microsoft.com/office/word/2010/wordprocessingInk">
+                    <w14:contentPart bwMode="auto" r:id="rId27">
+                      <w14:nvContentPartPr>
+                        <w14:cNvContentPartPr/>
+                      </w14:nvContentPartPr>
+                      <w14:xfrm>
+                        <a:off x="0" y="0"/>
+                        <a:ext cx="13680" cy="314640"/>
+                      </w14:xfrm>
+                    </w14:contentPart>
+                  </a:graphicData>
+                </a:graphic>
+              </wp:anchor>
+            </w:drawing>
+          </mc:Choice>
+          <mc:Fallback>
+            <w:pict>
+              <v:shape w14:anchorId="03B3CF22" id="Ink 43" o:spid="_x0000_s1026" type="#_x0000_t75" style="position:absolute;margin-left:210.3pt;margin-top:177.05pt;width:9.6pt;height:41.75pt;z-index:251706368;visibility:visible;mso-wrap-style:square;mso-wrap-distance-left:9pt;mso-wrap-distance-top:0;mso-wrap-distance-right:9pt;mso-wrap-distance-bottom:0;mso-position-horizontal:absolute;mso-position-horizontal-relative:text;mso-position-vertical:absolute;mso-position-vertical-relative:text" o:gfxdata="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">
+                <v:imagedata r:id="rId28" o:title=""/>
+              </v:shape>
+            </w:pict>
+          </mc:Fallback>
+        </mc:AlternateContent>
+      </w:r>
+      <w:r>
+        <w:rPr>
+          <w:noProof/>
+        </w:rPr>
+        <mc:AlternateContent>
+          <mc:Choice Requires="wpi">
+            <w:drawing>
+              <wp:anchor distT="0" distB="0" distL="114300" distR="114300" simplePos="0" relativeHeight="251705344" behindDoc="0" locked="0" layoutInCell="1" allowOverlap="1">
+                <wp:simplePos x="0" y="0"/>
+                <wp:positionH relativeFrom="column">
+                  <wp:posOffset>1501640</wp:posOffset>
+                </wp:positionH>
+                <wp:positionV relativeFrom="paragraph">
+                  <wp:posOffset>2104120</wp:posOffset>
+                </wp:positionV>
+                <wp:extent cx="42480" cy="581040"/>
+                <wp:effectExtent l="76200" t="139700" r="85090" b="142875"/>
+                <wp:wrapNone/>
+                <wp:docPr id="42" name="Ink 42"/>
+                <wp:cNvGraphicFramePr/>
+                <a:graphic xmlns:a="http://schemas.openxmlformats.org/drawingml/2006/main">
+                  <a:graphicData uri="http://schemas.microsoft.com/office/word/2010/wordprocessingInk">
+                    <w14:contentPart bwMode="auto" r:id="rId29">
+                      <w14:nvContentPartPr>
+                        <w14:cNvContentPartPr/>
+                      </w14:nvContentPartPr>
+                      <w14:xfrm>
+                        <a:off x="0" y="0"/>
+                        <a:ext cx="42480" cy="581040"/>
+                      </w14:xfrm>
+                    </w14:contentPart>
+                  </a:graphicData>
+                </a:graphic>
+              </wp:anchor>
+            </w:drawing>
+          </mc:Choice>
+          <mc:Fallback>
+            <w:pict>
+              <v:shape w14:anchorId="4A8E5AD9" id="Ink 42" o:spid="_x0000_s1026" type="#_x0000_t75" style="position:absolute;margin-left:114.05pt;margin-top:157.2pt;width:11.85pt;height:62.75pt;z-index:251705344;visibility:visible;mso-wrap-style:square;mso-wrap-distance-left:9pt;mso-wrap-distance-top:0;mso-wrap-distance-right:9pt;mso-wrap-distance-bottom:0;mso-position-horizontal:absolute;mso-position-horizontal-relative:text;mso-position-vertical:absolute;mso-position-vertical-relative:text" o:gfxdata="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">
+                <v:imagedata r:id="rId30" o:title=""/>
+              </v:shape>
+            </w:pict>
+          </mc:Fallback>
+        </mc:AlternateContent>
+      </w:r>
+      <w:r>
+        <w:rPr>
+          <w:noProof/>
+        </w:rPr>
+        <mc:AlternateContent>
+          <mc:Choice Requires="wpi">
+            <w:drawing>
+              <wp:anchor distT="0" distB="0" distL="114300" distR="114300" simplePos="0" relativeHeight="251704320" behindDoc="0" locked="0" layoutInCell="1" allowOverlap="1">
+                <wp:simplePos x="0" y="0"/>
+                <wp:positionH relativeFrom="column">
+                  <wp:posOffset>286280</wp:posOffset>
+                </wp:positionH>
+                <wp:positionV relativeFrom="paragraph">
+                  <wp:posOffset>2132560</wp:posOffset>
+                </wp:positionV>
+                <wp:extent cx="34200" cy="579240"/>
+                <wp:effectExtent l="76200" t="139700" r="80645" b="132080"/>
+                <wp:wrapNone/>
+                <wp:docPr id="41" name="Ink 41"/>
+                <wp:cNvGraphicFramePr/>
+                <a:graphic xmlns:a="http://schemas.openxmlformats.org/drawingml/2006/main">
+                  <a:graphicData uri="http://schemas.microsoft.com/office/word/2010/wordprocessingInk">
+                    <w14:contentPart bwMode="auto" r:id="rId31">
+                      <w14:nvContentPartPr>
+                        <w14:cNvContentPartPr/>
+                      </w14:nvContentPartPr>
+                      <w14:xfrm>
+                        <a:off x="0" y="0"/>
+                        <a:ext cx="34200" cy="579240"/>
+                      </w14:xfrm>
+                    </w14:contentPart>
+                  </a:graphicData>
+                </a:graphic>
+              </wp:anchor>
+            </w:drawing>
+          </mc:Choice>
+          <mc:Fallback>
+            <w:pict>
+              <v:shape w14:anchorId="3FFCEFAE" id="Ink 41" o:spid="_x0000_s1026" type="#_x0000_t75" style="position:absolute;margin-left:18.35pt;margin-top:159.4pt;width:11.2pt;height:62.6pt;z-index:251704320;visibility:visible;mso-wrap-style:square;mso-wrap-distance-left:9pt;mso-wrap-distance-top:0;mso-wrap-distance-right:9pt;mso-wrap-distance-bottom:0;mso-position-horizontal:absolute;mso-position-horizontal-relative:text;mso-position-vertical:absolute;mso-position-vertical-relative:text" o:gfxdata="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">
                 <v:imagedata r:id="rId32" o:title=""/>
               </v:shape>
             </w:pict>
@@ -1202,7 +1448,7 @@
           </mc:Choice>
           <mc:Fallback>
             <w:pict>
-              <v:shape w14:anchorId="6894A576" id="Ink 32" o:spid="_x0000_s1026" type="#_x0000_t75" style="position:absolute;margin-left:512.6pt;margin-top:418pt;width:15.6pt;height:17.05pt;z-index:251695104;visibility:visible;mso-wrap-style:square;mso-wrap-distance-left:9pt;mso-wrap-distance-top:0;mso-wrap-distance-right:9pt;mso-wrap-distance-bottom:0;mso-position-horizontal:absolute;mso-position-horizontal-relative:text;mso-position-vertical:absolute;mso-position-vertical-relative:text" o:gfxdata="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">
+              <v:shape w14:anchorId="49C59514" id="Ink 32" o:spid="_x0000_s1026" type="#_x0000_t75" style="position:absolute;margin-left:512.6pt;margin-top:418pt;width:15.6pt;height:17.05pt;z-index:251695104;visibility:visible;mso-wrap-style:square;mso-wrap-distance-left:9pt;mso-wrap-distance-top:0;mso-wrap-distance-right:9pt;mso-wrap-distance-bottom:0;mso-position-horizontal:absolute;mso-position-horizontal-relative:text;mso-position-vertical:absolute;mso-position-vertical-relative:text" o:gfxdata="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">
                 <v:imagedata r:id="rId34" o:title=""/>
               </v:shape>
             </w:pict>
@@ -1247,7 +1493,7 @@
           </mc:Choice>
           <mc:Fallback>
             <w:pict>
-              <v:shape w14:anchorId="6F44A3D5" id="Ink 31" o:spid="_x0000_s1026" type="#_x0000_t75" style="position:absolute;margin-left:506.55pt;margin-top:393.8pt;width:21.6pt;height:17.05pt;z-index:251694080;visibility:visible;mso-wrap-style:square;mso-wrap-distance-left:9pt;mso-wrap-distance-top:0;mso-wrap-distance-right:9pt;mso-wrap-distance-bottom:0;mso-position-horizontal:absolute;mso-position-horizontal-relative:text;mso-position-vertical:absolute;mso-position-vertical-relative:text" o:gfxdata="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">
+              <v:shape w14:anchorId="61C5C1AA" id="Ink 31" o:spid="_x0000_s1026" type="#_x0000_t75" style="position:absolute;margin-left:506.55pt;margin-top:393.8pt;width:21.6pt;height:17.05pt;z-index:251694080;visibility:visible;mso-wrap-style:square;mso-wrap-distance-left:9pt;mso-wrap-distance-top:0;mso-wrap-distance-right:9pt;mso-wrap-distance-bottom:0;mso-position-horizontal:absolute;mso-position-horizontal-relative:text;mso-position-vertical:absolute;mso-position-vertical-relative:text" o:gfxdata="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">
                 <v:imagedata r:id="rId36" o:title=""/>
               </v:shape>
             </w:pict>
@@ -1292,7 +1538,7 @@
           </mc:Choice>
           <mc:Fallback>
             <w:pict>
-              <v:shape w14:anchorId="695C05F4" id="Ink 30" o:spid="_x0000_s1026" type="#_x0000_t75" style="position:absolute;margin-left:509.75pt;margin-top:370.7pt;width:24.25pt;height:17.05pt;z-index:251693056;visibility:visible;mso-wrap-style:square;mso-wrap-distance-left:9pt;mso-wrap-distance-top:0;mso-wrap-distance-right:9pt;mso-wrap-distance-bottom:0;mso-position-horizontal:absolute;mso-position-horizontal-relative:text;mso-position-vertical:absolute;mso-position-vertical-relative:text" o:gfxdata="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">
+              <v:shape w14:anchorId="68882DB8" id="Ink 30" o:spid="_x0000_s1026" type="#_x0000_t75" style="position:absolute;margin-left:509.75pt;margin-top:370.7pt;width:24.25pt;height:17.05pt;z-index:251693056;visibility:visible;mso-wrap-style:square;mso-wrap-distance-left:9pt;mso-wrap-distance-top:0;mso-wrap-distance-right:9pt;mso-wrap-distance-bottom:0;mso-position-horizontal:absolute;mso-position-horizontal-relative:text;mso-position-vertical:absolute;mso-position-vertical-relative:text" o:gfxdata="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">
                 <v:imagedata r:id="rId38" o:title=""/>
               </v:shape>
             </w:pict>
@@ -1337,7 +1583,7 @@
           </mc:Choice>
           <mc:Fallback>
             <w:pict>
-              <v:shape w14:anchorId="6F9984AF" id="Ink 29" o:spid="_x0000_s1026" type="#_x0000_t75" style="position:absolute;margin-left:505.6pt;margin-top:343.55pt;width:40.3pt;height:17.8pt;z-index:251692032;visibility:visible;mso-wrap-style:square;mso-wrap-distance-left:9pt;mso-wrap-distance-top:0;mso-wrap-distance-right:9pt;mso-wrap-distance-bottom:0;mso-position-horizontal:absolute;mso-position-horizontal-relative:text;mso-position-vertical:absolute;mso-position-vertical-relative:text" o:gfxdata="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">
+              <v:shape w14:anchorId="53473109" id="Ink 29" o:spid="_x0000_s1026" type="#_x0000_t75" style="position:absolute;margin-left:505.6pt;margin-top:343.55pt;width:40.3pt;height:17.8pt;z-index:251692032;visibility:visible;mso-wrap-style:square;mso-wrap-distance-left:9pt;mso-wrap-distance-top:0;mso-wrap-distance-right:9pt;mso-wrap-distance-bottom:0;mso-position-horizontal:absolute;mso-position-horizontal-relative:text;mso-position-vertical:absolute;mso-position-vertical-relative:text" o:gfxdata="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">
                 <v:imagedata r:id="rId40" o:title=""/>
               </v:shape>
             </w:pict>
@@ -1382,7 +1628,7 @@
           </mc:Choice>
           <mc:Fallback>
             <w:pict>
-              <v:shape w14:anchorId="2D207CAE" id="Ink 28" o:spid="_x0000_s1026" type="#_x0000_t75" style="position:absolute;margin-left:506.4pt;margin-top:318.6pt;width:53.45pt;height:24.8pt;z-index:251691008;visibility:visible;mso-wrap-style:square;mso-wrap-distance-left:9pt;mso-wrap-distance-top:0;mso-wrap-distance-right:9pt;mso-wrap-distance-bottom:0;mso-position-horizontal:absolute;mso-position-horizontal-relative:text;mso-position-vertical:absolute;mso-position-vertical-relative:text" o:gfxdata="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">
+              <v:shape w14:anchorId="781416A9" id="Ink 28" o:spid="_x0000_s1026" type="#_x0000_t75" style="position:absolute;margin-left:506.4pt;margin-top:318.6pt;width:53.45pt;height:24.8pt;z-index:251691008;visibility:visible;mso-wrap-style:square;mso-wrap-distance-left:9pt;mso-wrap-distance-top:0;mso-wrap-distance-right:9pt;mso-wrap-distance-bottom:0;mso-position-horizontal:absolute;mso-position-horizontal-relative:text;mso-position-vertical:absolute;mso-position-vertical-relative:text" o:gfxdata="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">
                 <v:imagedata r:id="rId42" o:title=""/>
               </v:shape>
             </w:pict>
@@ -1427,7 +1673,7 @@
           </mc:Choice>
           <mc:Fallback>
             <w:pict>
-              <v:shape w14:anchorId="53C4E039" id="Ink 27" o:spid="_x0000_s1026" type="#_x0000_t75" style="position:absolute;margin-left:504.25pt;margin-top:296.4pt;width:53.55pt;height:18.3pt;z-index:251689984;visibility:visible;mso-wrap-style:square;mso-wrap-distance-left:9pt;mso-wrap-distance-top:0;mso-wrap-distance-right:9pt;mso-wrap-distance-bottom:0;mso-position-horizontal:absolute;mso-position-horizontal-relative:text;mso-position-vertical:absolute;mso-position-vertical-relative:text" o:gfxdata="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">
+              <v:shape w14:anchorId="007807B1" id="Ink 27" o:spid="_x0000_s1026" type="#_x0000_t75" style="position:absolute;margin-left:504.25pt;margin-top:296.4pt;width:53.55pt;height:18.3pt;z-index:251689984;visibility:visible;mso-wrap-style:square;mso-wrap-distance-left:9pt;mso-wrap-distance-top:0;mso-wrap-distance-right:9pt;mso-wrap-distance-bottom:0;mso-position-horizontal:absolute;mso-position-horizontal-relative:text;mso-position-vertical:absolute;mso-position-vertical-relative:text" o:gfxdata="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">
                 <v:imagedata r:id="rId44" o:title=""/>
               </v:shape>
             </w:pict>
@@ -1472,7 +1718,7 @@
           </mc:Choice>
           <mc:Fallback>
             <w:pict>
-              <v:shape w14:anchorId="582D06A0" id="Ink 26" o:spid="_x0000_s1026" type="#_x0000_t75" style="position:absolute;margin-left:502pt;margin-top:271.75pt;width:66.7pt;height:17.05pt;z-index:251688960;visibility:visible;mso-wrap-style:square;mso-wrap-distance-left:9pt;mso-wrap-distance-top:0;mso-wrap-distance-right:9pt;mso-wrap-distance-bottom:0;mso-position-horizontal:absolute;mso-position-horizontal-relative:text;mso-position-vertical:absolute;mso-position-vertical-relative:text" o:gfxdata="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">
+              <v:shape w14:anchorId="5B83C946" id="Ink 26" o:spid="_x0000_s1026" type="#_x0000_t75" style="position:absolute;margin-left:502pt;margin-top:271.75pt;width:66.7pt;height:17.05pt;z-index:251688960;visibility:visible;mso-wrap-style:square;mso-wrap-distance-left:9pt;mso-wrap-distance-top:0;mso-wrap-distance-right:9pt;mso-wrap-distance-bottom:0;mso-position-horizontal:absolute;mso-position-horizontal-relative:text;mso-position-vertical:absolute;mso-position-vertical-relative:text" o:gfxdata="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">
                 <v:imagedata r:id="rId46" o:title=""/>
               </v:shape>
             </w:pict>
@@ -1517,7 +1763,7 @@
           </mc:Choice>
           <mc:Fallback>
             <w:pict>
-              <v:shape w14:anchorId="5B382E80" id="Ink 25" o:spid="_x0000_s1026" type="#_x0000_t75" style="position:absolute;margin-left:503.35pt;margin-top:243.9pt;width:91pt;height:20pt;z-index:251687936;visibility:visible;mso-wrap-style:square;mso-wrap-distance-left:9pt;mso-wrap-distance-top:0;mso-wrap-distance-right:9pt;mso-wrap-distance-bottom:0;mso-position-horizontal:absolute;mso-position-horizontal-relative:text;mso-position-vertical:absolute;mso-position-vertical-relative:text" o:gfxdata="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">
+              <v:shape w14:anchorId="4716D824" id="Ink 25" o:spid="_x0000_s1026" type="#_x0000_t75" style="position:absolute;margin-left:503.35pt;margin-top:243.9pt;width:91pt;height:20pt;z-index:251687936;visibility:visible;mso-wrap-style:square;mso-wrap-distance-left:9pt;mso-wrap-distance-top:0;mso-wrap-distance-right:9pt;mso-wrap-distance-bottom:0;mso-position-horizontal:absolute;mso-position-horizontal-relative:text;mso-position-vertical:absolute;mso-position-vertical-relative:text" o:gfxdata="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">
                 <v:imagedata r:id="rId48" o:title=""/>
               </v:shape>
             </w:pict>
@@ -1562,7 +1808,7 @@
           </mc:Choice>
           <mc:Fallback>
             <w:pict>
-              <v:shape w14:anchorId="299A19BF" id="Ink 24" o:spid="_x0000_s1026" type="#_x0000_t75" style="position:absolute;margin-left:495.45pt;margin-top:215.45pt;width:89.65pt;height:18.45pt;z-index:251686912;visibility:visible;mso-wrap-style:square;mso-wrap-distance-left:9pt;mso-wrap-distance-top:0;mso-wrap-distance-right:9pt;mso-wrap-distance-bottom:0;mso-position-horizontal:absolute;mso-position-horizontal-relative:text;mso-position-vertical:absolute;mso-position-vertical-relative:text" o:gfxdata="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">
+              <v:shape w14:anchorId="4DA10AE2" id="Ink 24" o:spid="_x0000_s1026" type="#_x0000_t75" style="position:absolute;margin-left:495.45pt;margin-top:215.45pt;width:89.65pt;height:18.45pt;z-index:251686912;visibility:visible;mso-wrap-style:square;mso-wrap-distance-left:9pt;mso-wrap-distance-top:0;mso-wrap-distance-right:9pt;mso-wrap-distance-bottom:0;mso-position-horizontal:absolute;mso-position-horizontal-relative:text;mso-position-vertical:absolute;mso-position-vertical-relative:text" o:gfxdata="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">
                 <v:imagedata r:id="rId50" o:title=""/>
               </v:shape>
             </w:pict>
@@ -1607,7 +1853,7 @@
           </mc:Choice>
           <mc:Fallback>
             <w:pict>
-              <v:shape w14:anchorId="4FBA662D" id="Ink 23" o:spid="_x0000_s1026" type="#_x0000_t75" style="position:absolute;margin-left:496.65pt;margin-top:190.1pt;width:109.45pt;height:17.05pt;z-index:251685888;visibility:visible;mso-wrap-style:square;mso-wrap-distance-left:9pt;mso-wrap-distance-top:0;mso-wrap-distance-right:9pt;mso-wrap-distance-bottom:0;mso-position-horizontal:absolute;mso-position-horizontal-relative:text;mso-position-vertical:absolute;mso-position-vertical-relative:text" o:gfxdata="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">
+              <v:shape w14:anchorId="3FAA1391" id="Ink 23" o:spid="_x0000_s1026" type="#_x0000_t75" style="position:absolute;margin-left:496.65pt;margin-top:190.1pt;width:109.45pt;height:17.05pt;z-index:251685888;visibility:visible;mso-wrap-style:square;mso-wrap-distance-left:9pt;mso-wrap-distance-top:0;mso-wrap-distance-right:9pt;mso-wrap-distance-bottom:0;mso-position-horizontal:absolute;mso-position-horizontal-relative:text;mso-position-vertical:absolute;mso-position-vertical-relative:text" o:gfxdata="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">
                 <v:imagedata r:id="rId52" o:title=""/>
               </v:shape>
             </w:pict>
@@ -1652,7 +1898,7 @@
           </mc:Choice>
           <mc:Fallback>
             <w:pict>
-              <v:shape w14:anchorId="2B0CC7DD" id="Ink 22" o:spid="_x0000_s1026" type="#_x0000_t75" style="position:absolute;margin-left:495.45pt;margin-top:158.1pt;width:124.45pt;height:22.8pt;z-index:251684864;visibility:visible;mso-wrap-style:square;mso-wrap-distance-left:9pt;mso-wrap-distance-top:0;mso-wrap-distance-right:9pt;mso-wrap-distance-bottom:0;mso-position-horizontal:absolute;mso-position-horizontal-relative:text;mso-position-vertical:absolute;mso-position-vertical-relative:text" o:gfxdata="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">
+              <v:shape w14:anchorId="4E943D2F" id="Ink 22" o:spid="_x0000_s1026" type="#_x0000_t75" style="position:absolute;margin-left:495.45pt;margin-top:158.1pt;width:124.45pt;height:22.8pt;z-index:251684864;visibility:visible;mso-wrap-style:square;mso-wrap-distance-left:9pt;mso-wrap-distance-top:0;mso-wrap-distance-right:9pt;mso-wrap-distance-bottom:0;mso-position-horizontal:absolute;mso-position-horizontal-relative:text;mso-position-vertical:absolute;mso-position-vertical-relative:text" o:gfxdata="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">
                 <v:imagedata r:id="rId54" o:title=""/>
               </v:shape>
             </w:pict>
@@ -1697,7 +1943,7 @@
           </mc:Choice>
           <mc:Fallback>
             <w:pict>
-              <v:shape w14:anchorId="63E411FF" id="Ink 21" o:spid="_x0000_s1026" type="#_x0000_t75" style="position:absolute;margin-left:497.25pt;margin-top:132.7pt;width:131.1pt;height:21.4pt;z-index:251683840;visibility:visible;mso-wrap-style:square;mso-wrap-distance-left:9pt;mso-wrap-distance-top:0;mso-wrap-distance-right:9pt;mso-wrap-distance-bottom:0;mso-position-horizontal:absolute;mso-position-horizontal-relative:text;mso-position-vertical:absolute;mso-position-vertical-relative:text" o:gfxdata="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">
+              <v:shape w14:anchorId="0B4C69B2" id="Ink 21" o:spid="_x0000_s1026" type="#_x0000_t75" style="position:absolute;margin-left:497.25pt;margin-top:132.7pt;width:131.1pt;height:21.4pt;z-index:251683840;visibility:visible;mso-wrap-style:square;mso-wrap-distance-left:9pt;mso-wrap-distance-top:0;mso-wrap-distance-right:9pt;mso-wrap-distance-bottom:0;mso-position-horizontal:absolute;mso-position-horizontal-relative:text;mso-position-vertical:absolute;mso-position-vertical-relative:text" o:gfxdata="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">
                 <v:imagedata r:id="rId56" o:title=""/>
               </v:shape>
             </w:pict>
@@ -1742,7 +1988,7 @@
           </mc:Choice>
           <mc:Fallback>
             <w:pict>
-              <v:shape w14:anchorId="76BD9560" id="Ink 20" o:spid="_x0000_s1026" type="#_x0000_t75" style="position:absolute;margin-left:497.55pt;margin-top:104.5pt;width:138.3pt;height:24.7pt;z-index:251682816;visibility:visible;mso-wrap-style:square;mso-wrap-distance-left:9pt;mso-wrap-distance-top:0;mso-wrap-distance-right:9pt;mso-wrap-distance-bottom:0;mso-position-horizontal:absolute;mso-position-horizontal-relative:text;mso-position-vertical:absolute;mso-position-vertical-relative:text" o:gfxdata="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">
+              <v:shape w14:anchorId="78919742" id="Ink 20" o:spid="_x0000_s1026" type="#_x0000_t75" style="position:absolute;margin-left:497.55pt;margin-top:104.5pt;width:138.3pt;height:24.7pt;z-index:251682816;visibility:visible;mso-wrap-style:square;mso-wrap-distance-left:9pt;mso-wrap-distance-top:0;mso-wrap-distance-right:9pt;mso-wrap-distance-bottom:0;mso-position-horizontal:absolute;mso-position-horizontal-relative:text;mso-position-vertical:absolute;mso-position-vertical-relative:text" o:gfxdata="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">
                 <v:imagedata r:id="rId58" o:title=""/>
               </v:shape>
             </w:pict>
@@ -1787,7 +2033,7 @@
           </mc:Choice>
           <mc:Fallback>
             <w:pict>
-              <v:shape w14:anchorId="17459A16" id="Ink 19" o:spid="_x0000_s1026" type="#_x0000_t75" style="position:absolute;margin-left:349.1pt;margin-top:101.7pt;width:13.7pt;height:120.05pt;z-index:251681792;visibility:visible;mso-wrap-style:square;mso-wrap-distance-left:9pt;mso-wrap-distance-top:0;mso-wrap-distance-right:9pt;mso-wrap-distance-bottom:0;mso-position-horizontal:absolute;mso-position-horizontal-relative:text;mso-position-vertical:absolute;mso-position-vertical-relative:text" o:gfxdata="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">
+              <v:shape w14:anchorId="519ED3AE" id="Ink 19" o:spid="_x0000_s1026" type="#_x0000_t75" style="position:absolute;margin-left:349.1pt;margin-top:101.7pt;width:13.7pt;height:120.05pt;z-index:251681792;visibility:visible;mso-wrap-style:square;mso-wrap-distance-left:9pt;mso-wrap-distance-top:0;mso-wrap-distance-right:9pt;mso-wrap-distance-bottom:0;mso-position-horizontal:absolute;mso-position-horizontal-relative:text;mso-position-vertical:absolute;mso-position-vertical-relative:text" o:gfxdata="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">
                 <v:imagedata r:id="rId60" o:title=""/>
               </v:shape>
             </w:pict>
@@ -1832,7 +2078,7 @@
           </mc:Choice>
           <mc:Fallback>
             <w:pict>
-              <v:shape w14:anchorId="532E0AB8" id="Ink 18" o:spid="_x0000_s1026" type="#_x0000_t75" style="position:absolute;margin-left:281.6pt;margin-top:165.45pt;width:20.2pt;height:56.85pt;z-index:251680768;visibility:visible;mso-wrap-style:square;mso-wrap-distance-left:9pt;mso-wrap-distance-top:0;mso-wrap-distance-right:9pt;mso-wrap-distance-bottom:0;mso-position-horizontal:absolute;mso-position-horizontal-relative:text;mso-position-vertical:absolute;mso-position-vertical-relative:text" o:gfxdata="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">
+              <v:shape w14:anchorId="37584795" id="Ink 18" o:spid="_x0000_s1026" type="#_x0000_t75" style="position:absolute;margin-left:281.6pt;margin-top:165.45pt;width:20.2pt;height:56.85pt;z-index:251680768;visibility:visible;mso-wrap-style:square;mso-wrap-distance-left:9pt;mso-wrap-distance-top:0;mso-wrap-distance-right:9pt;mso-wrap-distance-bottom:0;mso-position-horizontal:absolute;mso-position-horizontal-relative:text;mso-position-vertical:absolute;mso-position-vertical-relative:text" o:gfxdata="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">
                 <v:imagedata r:id="rId62" o:title=""/>
               </v:shape>
             </w:pict>
@@ -1877,7 +2123,7 @@
           </mc:Choice>
           <mc:Fallback>
             <w:pict>
-              <v:shape w14:anchorId="4B6A85A9" id="Ink 17" o:spid="_x0000_s1026" type="#_x0000_t75" style="position:absolute;margin-left:258.1pt;margin-top:113.2pt;width:11.2pt;height:105.55pt;z-index:251679744;visibility:visible;mso-wrap-style:square;mso-wrap-distance-left:9pt;mso-wrap-distance-top:0;mso-wrap-distance-right:9pt;mso-wrap-distance-bottom:0;mso-position-horizontal:absolute;mso-position-horizontal-relative:text;mso-position-vertical:absolute;mso-position-vertical-relative:text" o:gfxdata="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">
+              <v:shape w14:anchorId="61A82CFE" id="Ink 17" o:spid="_x0000_s1026" type="#_x0000_t75" style="position:absolute;margin-left:258.1pt;margin-top:113.2pt;width:11.2pt;height:105.55pt;z-index:251679744;visibility:visible;mso-wrap-style:square;mso-wrap-distance-left:9pt;mso-wrap-distance-top:0;mso-wrap-distance-right:9pt;mso-wrap-distance-bottom:0;mso-position-horizontal:absolute;mso-position-horizontal-relative:text;mso-position-vertical:absolute;mso-position-vertical-relative:text" o:gfxdata="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">
                 <v:imagedata r:id="rId64" o:title=""/>
               </v:shape>
             </w:pict>
@@ -1922,7 +2168,7 @@
           </mc:Choice>
           <mc:Fallback>
             <w:pict>
-              <v:shape w14:anchorId="0BF78C1D" id="Ink 16" o:spid="_x0000_s1026" type="#_x0000_t75" style="position:absolute;margin-left:190.9pt;margin-top:141.95pt;width:15.85pt;height:81.55pt;z-index:251678720;visibility:visible;mso-wrap-style:square;mso-wrap-distance-left:9pt;mso-wrap-distance-top:0;mso-wrap-distance-right:9pt;mso-wrap-distance-bottom:0;mso-position-horizontal:absolute;mso-position-horizontal-relative:text;mso-position-vertical:absolute;mso-position-vertical-relative:text" o:gfxdata="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">
+              <v:shape w14:anchorId="66EC420F" id="Ink 16" o:spid="_x0000_s1026" type="#_x0000_t75" style="position:absolute;margin-left:190.9pt;margin-top:141.95pt;width:15.85pt;height:81.55pt;z-index:251678720;visibility:visible;mso-wrap-style:square;mso-wrap-distance-left:9pt;mso-wrap-distance-top:0;mso-wrap-distance-right:9pt;mso-wrap-distance-bottom:0;mso-position-horizontal:absolute;mso-position-horizontal-relative:text;mso-position-vertical:absolute;mso-position-vertical-relative:text" o:gfxdata="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">
                 <v:imagedata r:id="rId66" o:title=""/>
               </v:shape>
             </w:pict>
@@ -1967,7 +2213,7 @@
           </mc:Choice>
           <mc:Fallback>
             <w:pict>
-              <v:shape w14:anchorId="5B0A9114" id="Ink 15" o:spid="_x0000_s1026" type="#_x0000_t75" style="position:absolute;margin-left:97.15pt;margin-top:94.65pt;width:14pt;height:123.05pt;z-index:251677696;visibility:visible;mso-wrap-style:square;mso-wrap-distance-left:9pt;mso-wrap-distance-top:0;mso-wrap-distance-right:9pt;mso-wrap-distance-bottom:0;mso-position-horizontal:absolute;mso-position-horizontal-relative:text;mso-position-vertical:absolute;mso-position-vertical-relative:text" o:gfxdata="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">
+              <v:shape w14:anchorId="5493FEEC" id="Ink 15" o:spid="_x0000_s1026" type="#_x0000_t75" style="position:absolute;margin-left:97.15pt;margin-top:94.65pt;width:14pt;height:123.05pt;z-index:251677696;visibility:visible;mso-wrap-style:square;mso-wrap-distance-left:9pt;mso-wrap-distance-top:0;mso-wrap-distance-right:9pt;mso-wrap-distance-bottom:0;mso-position-horizontal:absolute;mso-position-horizontal-relative:text;mso-position-vertical:absolute;mso-position-vertical-relative:text" o:gfxdata="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">
                 <v:imagedata r:id="rId68" o:title=""/>
               </v:shape>
             </w:pict>
@@ -2012,169 +2258,8 @@
           </mc:Choice>
           <mc:Fallback>
             <w:pict>
-              <v:shape w14:anchorId="23B2A097" id="Ink 14" o:spid="_x0000_s1026" type="#_x0000_t75" style="position:absolute;margin-left:7.65pt;margin-top:122.55pt;width:12.45pt;height:94pt;z-index:251676672;visibility:visible;mso-wrap-style:square;mso-wrap-distance-left:9pt;mso-wrap-distance-top:0;mso-wrap-distance-right:9pt;mso-wrap-distance-bottom:0;mso-position-horizontal:absolute;mso-position-horizontal-relative:text;mso-position-vertical:absolute;mso-position-vertical-relative:text" o:gfxdata="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">
+              <v:shape w14:anchorId="3397C679" id="Ink 14" o:spid="_x0000_s1026" type="#_x0000_t75" style="position:absolute;margin-left:7.65pt;margin-top:122.55pt;width:12.45pt;height:94pt;z-index:251676672;visibility:visible;mso-wrap-style:square;mso-wrap-distance-left:9pt;mso-wrap-distance-top:0;mso-wrap-distance-right:9pt;mso-wrap-distance-bottom:0;mso-position-horizontal:absolute;mso-position-horizontal-relative:text;mso-position-vertical:absolute;mso-position-vertical-relative:text" o:gfxdata="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">
                 <v:imagedata r:id="rId70" o:title=""/>
-              </v:shape>
-            </w:pict>
-          </mc:Fallback>
-        </mc:AlternateContent>
-      </w:r>
-      <w:r>
-        <w:rPr>
-          <w:noProof/>
-        </w:rPr>
-        <mc:AlternateContent>
-          <mc:Choice Requires="wps">
-            <w:drawing>
-              <wp:anchor distT="0" distB="0" distL="114300" distR="114300" simplePos="0" relativeHeight="251669504" behindDoc="0" locked="0" layoutInCell="1" allowOverlap="1" wp14:anchorId="2EDAA029" wp14:editId="143EFEAB">
-                <wp:simplePos x="0" y="0"/>
-                <wp:positionH relativeFrom="column">
-                  <wp:posOffset>825500</wp:posOffset>
-                </wp:positionH>
-                <wp:positionV relativeFrom="paragraph">
-                  <wp:posOffset>3517900</wp:posOffset>
-                </wp:positionV>
-                <wp:extent cx="3454400" cy="1803400"/>
-                <wp:effectExtent l="0" t="0" r="12700" b="12700"/>
-                <wp:wrapNone/>
-                <wp:docPr id="6" name="Text Box 6"/>
-                <wp:cNvGraphicFramePr/>
-                <a:graphic xmlns:a="http://schemas.openxmlformats.org/drawingml/2006/main">
-                  <a:graphicData uri="http://schemas.microsoft.com/office/word/2010/wordprocessingShape">
-                    <wps:wsp>
-                      <wps:cNvSpPr txBox="1"/>
-                      <wps:spPr>
-                        <a:xfrm>
-                          <a:off x="0" y="0"/>
-                          <a:ext cx="3454400" cy="1803400"/>
-                        </a:xfrm>
-                        <a:prstGeom prst="rect">
-                          <a:avLst/>
-                        </a:prstGeom>
-                        <a:solidFill>
-                          <a:schemeClr val="lt1"/>
-                        </a:solidFill>
-                        <a:ln w="6350">
-                          <a:solidFill>
-                            <a:prstClr val="black"/>
-                          </a:solidFill>
-                        </a:ln>
-                      </wps:spPr>
-                      <wps:txbx>
-                        <w:txbxContent>
-                          <w:p>
-                            <w:r>
-                              <w:t>Attempted suicide</w:t>
-                            </w:r>
-                            <w:r>
-                              <w:t xml:space="preserve"> bar</w:t>
-                            </w:r>
-                            <w:r>
-                              <w:t xml:space="preserve"> chart </w:t>
-                            </w:r>
-                            <w:r>
-                              <w:t>with race and ethnicity</w:t>
-                            </w:r>
-                            <w:r>
-                              <w:t xml:space="preserve"> </w:t>
-                            </w:r>
-                            <w:r>
-                              <w:t>(</w:t>
-                            </w:r>
-                            <w:r>
-                              <w:t>all the people who</w:t>
-                            </w:r>
-                            <w:r>
-                              <w:t xml:space="preserve"> took the survey in each bar, with</w:t>
-                            </w:r>
-                            <w:r>
-                              <w:t xml:space="preserve"> attempted suicid</w:t>
-                            </w:r>
-                            <w:r>
-                              <w:t>e numbers on top half in different color</w:t>
-                            </w:r>
-                          </w:p>
-                          <w:p/>
-                          <w:p/>
-                          <w:p/>
-                          <w:p/>
-                          <w:p>
-                            <w:r>
-                              <w:t xml:space="preserve">White   Black.  Asian. Native American etc. </w:t>
-                            </w:r>
-                          </w:p>
-                        </w:txbxContent>
-                      </wps:txbx>
-                      <wps:bodyPr rot="0" spcFirstLastPara="0" vertOverflow="overflow" horzOverflow="overflow" vert="horz" wrap="square" lIns="91440" tIns="45720" rIns="91440" bIns="45720" numCol="1" spcCol="0" rtlCol="0" fromWordArt="0" anchor="t" anchorCtr="0" forceAA="0" compatLnSpc="1">
-                        <a:prstTxWarp prst="textNoShape">
-                          <a:avLst/>
-                        </a:prstTxWarp>
-                        <a:noAutofit/>
-                      </wps:bodyPr>
-                    </wps:wsp>
-                  </a:graphicData>
-                </a:graphic>
-                <wp14:sizeRelH relativeFrom="margin">
-                  <wp14:pctWidth>0</wp14:pctWidth>
-                </wp14:sizeRelH>
-                <wp14:sizeRelV relativeFrom="margin">
-                  <wp14:pctHeight>0</wp14:pctHeight>
-                </wp14:sizeRelV>
-              </wp:anchor>
-            </w:drawing>
-          </mc:Choice>
-          <mc:Fallback>
-            <w:pict>
-              <v:shapetype w14:anchorId="2EDAA029" id="_x0000_t202" coordsize="21600,21600" o:spt="202" path="m,l,21600r21600,l21600,xe">
-                <v:stroke joinstyle="miter"/>
-                <v:path gradientshapeok="t" o:connecttype="rect"/>
-              </v:shapetype>
-              <v:shape id="Text Box 6" o:spid="_x0000_s1026" type="#_x0000_t202" style="position:absolute;margin-left:65pt;margin-top:277pt;width:272pt;height:142pt;z-index:251669504;visibility:visible;mso-wrap-style:square;mso-width-percent:0;mso-height-percent:0;mso-wrap-distance-left:9pt;mso-wrap-distance-top:0;mso-wrap-distance-right:9pt;mso-wrap-distance-bottom:0;mso-position-horizontal:absolute;mso-position-horizontal-relative:text;mso-position-vertical:absolute;mso-position-vertical-relative:text;mso-width-percent:0;mso-height-percent:0;mso-width-relative:margin;mso-height-relative:margin;v-text-anchor:top" o:gfxdata="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" fillcolor="white [3201]" strokeweight=".5pt">
-                <v:textbox>
-                  <w:txbxContent>
-                    <w:p>
-                      <w:r>
-                        <w:t>Attempted suicide</w:t>
-                      </w:r>
-                      <w:r>
-                        <w:t xml:space="preserve"> bar</w:t>
-                      </w:r>
-                      <w:r>
-                        <w:t xml:space="preserve"> chart </w:t>
-                      </w:r>
-                      <w:r>
-                        <w:t>with race and ethnicity</w:t>
-                      </w:r>
-                      <w:r>
-                        <w:t xml:space="preserve"> </w:t>
-                      </w:r>
-                      <w:r>
-                        <w:t>(</w:t>
-                      </w:r>
-                      <w:r>
-                        <w:t>all the people who</w:t>
-                      </w:r>
-                      <w:r>
-                        <w:t xml:space="preserve"> took the survey in each bar, with</w:t>
-                      </w:r>
-                      <w:r>
-                        <w:t xml:space="preserve"> attempted suicid</w:t>
-                      </w:r>
-                      <w:r>
-                        <w:t>e numbers on top half in different color</w:t>
-                      </w:r>
-                    </w:p>
-                    <w:p/>
-                    <w:p/>
-                    <w:p/>
-                    <w:p/>
-                    <w:p>
-                      <w:r>
-                        <w:t xml:space="preserve">White   Black.  Asian. Native American etc. </w:t>
-                      </w:r>
-                    </w:p>
-                  </w:txbxContent>
-                </v:textbox>
               </v:shape>
             </w:pict>
           </mc:Fallback>
@@ -2218,7 +2303,7 @@
           </mc:Choice>
           <mc:Fallback>
             <w:pict>
-              <v:shape w14:anchorId="505C45FC" id="Ink 13" o:spid="_x0000_s1026" type="#_x0000_t75" style="position:absolute;margin-left:338.8pt;margin-top:113.8pt;width:7.6pt;height:114.5pt;z-index:251675648;visibility:visible;mso-wrap-style:square;mso-wrap-distance-left:9pt;mso-wrap-distance-top:0;mso-wrap-distance-right:9pt;mso-wrap-distance-bottom:0;mso-position-horizontal:absolute;mso-position-horizontal-relative:text;mso-position-vertical:absolute;mso-position-vertical-relative:text" o:gfxdata="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">
+              <v:shape w14:anchorId="08FCAFB0" id="Ink 13" o:spid="_x0000_s1026" type="#_x0000_t75" style="position:absolute;margin-left:338.8pt;margin-top:113.8pt;width:7.6pt;height:114.5pt;z-index:251675648;visibility:visible;mso-wrap-style:square;mso-wrap-distance-left:9pt;mso-wrap-distance-top:0;mso-wrap-distance-right:9pt;mso-wrap-distance-bottom:0;mso-position-horizontal:absolute;mso-position-horizontal-relative:text;mso-position-vertical:absolute;mso-position-vertical-relative:text" o:gfxdata="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">
                 <v:imagedata r:id="rId72" o:title=""/>
               </v:shape>
             </w:pict>
@@ -2263,7 +2348,7 @@
           </mc:Choice>
           <mc:Fallback>
             <w:pict>
-              <v:shape w14:anchorId="5130D9CD" id="Ink 12" o:spid="_x0000_s1026" type="#_x0000_t75" style="position:absolute;margin-left:296.1pt;margin-top:154.25pt;width:11.3pt;height:69.1pt;z-index:251674624;visibility:visible;mso-wrap-style:square;mso-wrap-distance-left:9pt;mso-wrap-distance-top:0;mso-wrap-distance-right:9pt;mso-wrap-distance-bottom:0;mso-position-horizontal:absolute;mso-position-horizontal-relative:text;mso-position-vertical:absolute;mso-position-vertical-relative:text" o:gfxdata="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">
+              <v:shape w14:anchorId="1C099F81" id="Ink 12" o:spid="_x0000_s1026" type="#_x0000_t75" style="position:absolute;margin-left:296.1pt;margin-top:154.25pt;width:11.3pt;height:69.1pt;z-index:251674624;visibility:visible;mso-wrap-style:square;mso-wrap-distance-left:9pt;mso-wrap-distance-top:0;mso-wrap-distance-right:9pt;mso-wrap-distance-bottom:0;mso-position-horizontal:absolute;mso-position-horizontal-relative:text;mso-position-vertical:absolute;mso-position-vertical-relative:text" o:gfxdata="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">
                 <v:imagedata r:id="rId74" o:title=""/>
               </v:shape>
             </w:pict>
@@ -2308,7 +2393,7 @@
           </mc:Choice>
           <mc:Fallback>
             <w:pict>
-              <v:shape w14:anchorId="502B06E9" id="Ink 11" o:spid="_x0000_s1026" type="#_x0000_t75" style="position:absolute;margin-left:242.3pt;margin-top:164.55pt;width:11.9pt;height:61.85pt;z-index:251673600;visibility:visible;mso-wrap-style:square;mso-wrap-distance-left:9pt;mso-wrap-distance-top:0;mso-wrap-distance-right:9pt;mso-wrap-distance-bottom:0;mso-position-horizontal:absolute;mso-position-horizontal-relative:text;mso-position-vertical:absolute;mso-position-vertical-relative:text" o:gfxdata="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">
+              <v:shape w14:anchorId="4287F5E1" id="Ink 11" o:spid="_x0000_s1026" type="#_x0000_t75" style="position:absolute;margin-left:242.3pt;margin-top:164.55pt;width:11.9pt;height:61.85pt;z-index:251673600;visibility:visible;mso-wrap-style:square;mso-wrap-distance-left:9pt;mso-wrap-distance-top:0;mso-wrap-distance-right:9pt;mso-wrap-distance-bottom:0;mso-position-horizontal:absolute;mso-position-horizontal-relative:text;mso-position-vertical:absolute;mso-position-vertical-relative:text" o:gfxdata="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">
                 <v:imagedata r:id="rId76" o:title=""/>
               </v:shape>
             </w:pict>
@@ -2353,7 +2438,7 @@
           </mc:Choice>
           <mc:Fallback>
             <w:pict>
-              <v:shape w14:anchorId="13620AAE" id="Ink 10" o:spid="_x0000_s1026" type="#_x0000_t75" style="position:absolute;margin-left:181.95pt;margin-top:120.2pt;width:14.15pt;height:107.75pt;z-index:251672576;visibility:visible;mso-wrap-style:square;mso-wrap-distance-left:9pt;mso-wrap-distance-top:0;mso-wrap-distance-right:9pt;mso-wrap-distance-bottom:0;mso-position-horizontal:absolute;mso-position-horizontal-relative:text;mso-position-vertical:absolute;mso-position-vertical-relative:text" o:gfxdata="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">
+              <v:shape w14:anchorId="25970BDD" id="Ink 10" o:spid="_x0000_s1026" type="#_x0000_t75" style="position:absolute;margin-left:181.95pt;margin-top:120.2pt;width:14.15pt;height:107.75pt;z-index:251672576;visibility:visible;mso-wrap-style:square;mso-wrap-distance-left:9pt;mso-wrap-distance-top:0;mso-wrap-distance-right:9pt;mso-wrap-distance-bottom:0;mso-position-horizontal:absolute;mso-position-horizontal-relative:text;mso-position-vertical:absolute;mso-position-vertical-relative:text" o:gfxdata="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">
                 <v:imagedata r:id="rId78" o:title=""/>
               </v:shape>
             </w:pict>
@@ -2398,7 +2483,7 @@
           </mc:Choice>
           <mc:Fallback>
             <w:pict>
-              <v:shape w14:anchorId="17CCC739" id="Ink 9" o:spid="_x0000_s1026" type="#_x0000_t75" style="position:absolute;margin-left:80.15pt;margin-top:126.55pt;width:10.35pt;height:98.15pt;z-index:251671552;visibility:visible;mso-wrap-style:square;mso-wrap-distance-left:9pt;mso-wrap-distance-top:0;mso-wrap-distance-right:9pt;mso-wrap-distance-bottom:0;mso-position-horizontal:absolute;mso-position-horizontal-relative:text;mso-position-vertical:absolute;mso-position-vertical-relative:text" o:gfxdata="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">
+              <v:shape w14:anchorId="6257EC37" id="Ink 9" o:spid="_x0000_s1026" type="#_x0000_t75" style="position:absolute;margin-left:80.15pt;margin-top:126.55pt;width:10.35pt;height:98.15pt;z-index:251671552;visibility:visible;mso-wrap-style:square;mso-wrap-distance-left:9pt;mso-wrap-distance-top:0;mso-wrap-distance-right:9pt;mso-wrap-distance-bottom:0;mso-position-horizontal:absolute;mso-position-horizontal-relative:text;mso-position-vertical:absolute;mso-position-vertical-relative:text" o:gfxdata="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">
                 <v:imagedata r:id="rId80" o:title=""/>
               </v:shape>
             </w:pict>
@@ -2443,7 +2528,7 @@
           </mc:Choice>
           <mc:Fallback>
             <w:pict>
-              <v:shape w14:anchorId="71E76A19" id="Ink 8" o:spid="_x0000_s1026" type="#_x0000_t75" style="position:absolute;margin-left:-7.75pt;margin-top:112pt;width:7.85pt;height:101.5pt;z-index:251670528;visibility:visible;mso-wrap-style:square;mso-wrap-distance-left:9pt;mso-wrap-distance-top:0;mso-wrap-distance-right:9pt;mso-wrap-distance-bottom:0;mso-position-horizontal:absolute;mso-position-horizontal-relative:text;mso-position-vertical:absolute;mso-position-vertical-relative:text" o:gfxdata="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">
+              <v:shape w14:anchorId="7D3F7E9F" id="Ink 8" o:spid="_x0000_s1026" type="#_x0000_t75" style="position:absolute;margin-left:-7.75pt;margin-top:112pt;width:7.85pt;height:101.5pt;z-index:251670528;visibility:visible;mso-wrap-style:square;mso-wrap-distance-left:9pt;mso-wrap-distance-top:0;mso-wrap-distance-right:9pt;mso-wrap-distance-bottom:0;mso-position-horizontal:absolute;mso-position-horizontal-relative:text;mso-position-vertical:absolute;mso-position-vertical-relative:text" o:gfxdata="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">
                 <v:imagedata r:id="rId82" o:title=""/>
               </v:shape>
             </w:pict>
@@ -2609,7 +2694,7 @@
           </mc:Choice>
           <mc:Fallback>
             <w:pict>
-              <v:shape w14:anchorId="2EDAA029" id="Text Box 5" o:spid="_x0000_s1027" type="#_x0000_t202" style="position:absolute;margin-left:-18pt;margin-top:66pt;width:412pt;height:185pt;z-index:251667456;visibility:visible;mso-wrap-style:square;mso-width-percent:0;mso-height-percent:0;mso-wrap-distance-left:9pt;mso-wrap-distance-top:0;mso-wrap-distance-right:9pt;mso-wrap-distance-bottom:0;mso-position-horizontal:absolute;mso-position-horizontal-relative:text;mso-position-vertical:absolute;mso-position-vertical-relative:text;mso-width-percent:0;mso-height-percent:0;mso-width-relative:margin;mso-height-relative:margin;v-text-anchor:top" o:gfxdata="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" fillcolor="white [3201]" strokeweight=".5pt">
+              <v:shape w14:anchorId="2EDAA029" id="Text Box 5" o:spid="_x0000_s1028" type="#_x0000_t202" style="position:absolute;margin-left:-18pt;margin-top:66pt;width:412pt;height:185pt;z-index:251667456;visibility:visible;mso-wrap-style:square;mso-width-percent:0;mso-height-percent:0;mso-wrap-distance-left:9pt;mso-wrap-distance-top:0;mso-wrap-distance-right:9pt;mso-wrap-distance-bottom:0;mso-position-horizontal:absolute;mso-position-horizontal-relative:text;mso-position-vertical:absolute;mso-position-vertical-relative:text;mso-width-percent:0;mso-height-percent:0;mso-width-relative:margin;mso-height-relative:margin;v-text-anchor:top" o:gfxdata="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" fillcolor="white [3201]" strokeweight=".5pt">
                 <v:textbox>
                   <w:txbxContent>
                     <w:p>
@@ -2906,7 +2991,7 @@
           </mc:Choice>
           <mc:Fallback>
             <w:pict>
-              <v:shape w14:anchorId="5E37355F" id="Text Box 4" o:spid="_x0000_s1028" type="#_x0000_t202" style="position:absolute;margin-left:416pt;margin-top:67pt;width:244pt;height:385pt;z-index:251665408;visibility:visible;mso-wrap-style:square;mso-width-percent:0;mso-height-percent:0;mso-wrap-distance-left:9pt;mso-wrap-distance-top:0;mso-wrap-distance-right:9pt;mso-wrap-distance-bottom:0;mso-position-horizontal:absolute;mso-position-horizontal-relative:text;mso-position-vertical:absolute;mso-position-vertical-relative:text;mso-width-percent:0;mso-height-percent:0;mso-width-relative:margin;mso-height-relative:margin;v-text-anchor:top" o:gfxdata="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" fillcolor="white [3201]" strokeweight=".5pt">
+              <v:shape w14:anchorId="5E37355F" id="Text Box 4" o:spid="_x0000_s1029" type="#_x0000_t202" style="position:absolute;margin-left:416pt;margin-top:67pt;width:244pt;height:385pt;z-index:251665408;visibility:visible;mso-wrap-style:square;mso-width-percent:0;mso-height-percent:0;mso-wrap-distance-left:9pt;mso-wrap-distance-top:0;mso-wrap-distance-right:9pt;mso-wrap-distance-bottom:0;mso-position-horizontal:absolute;mso-position-horizontal-relative:text;mso-position-vertical:absolute;mso-position-vertical-relative:text;mso-width-percent:0;mso-height-percent:0;mso-width-relative:margin;mso-height-relative:margin;v-text-anchor:top" o:gfxdata="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" fillcolor="white [3201]" strokeweight=".5pt">
                 <v:textbox>
                   <w:txbxContent>
                     <w:p>
@@ -3120,7 +3205,7 @@
           </mc:Choice>
           <mc:Fallback>
             <w:pict>
-              <v:shape w14:anchorId="7C99E153" id="Text Box 2" o:spid="_x0000_s1029" type="#_x0000_t202" style="position:absolute;margin-left:1pt;margin-top:474pt;width:640pt;height:29pt;z-index:251661312;visibility:visible;mso-wrap-style:square;mso-width-percent:0;mso-height-percent:0;mso-wrap-distance-left:9pt;mso-wrap-distance-top:0;mso-wrap-distance-right:9pt;mso-wrap-distance-bottom:0;mso-position-horizontal:absolute;mso-position-horizontal-relative:text;mso-position-vertical:absolute;mso-position-vertical-relative:text;mso-width-percent:0;mso-height-percent:0;mso-width-relative:margin;mso-height-relative:margin;v-text-anchor:top" o:gfxdata="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" fillcolor="white [3201]" strokeweight=".5pt">
+              <v:shape w14:anchorId="7C99E153" id="Text Box 2" o:spid="_x0000_s1030" type="#_x0000_t202" style="position:absolute;margin-left:1pt;margin-top:474pt;width:640pt;height:29pt;z-index:251661312;visibility:visible;mso-wrap-style:square;mso-width-percent:0;mso-height-percent:0;mso-wrap-distance-left:9pt;mso-wrap-distance-top:0;mso-wrap-distance-right:9pt;mso-wrap-distance-bottom:0;mso-position-horizontal:absolute;mso-position-horizontal-relative:text;mso-position-vertical:absolute;mso-position-vertical-relative:text;mso-width-percent:0;mso-height-percent:0;mso-width-relative:margin;mso-height-relative:margin;v-text-anchor:top" o:gfxdata="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" fillcolor="white [3201]" strokeweight=".5pt">
                 <v:textbox>
                   <w:txbxContent>
                     <w:p>
@@ -3271,7 +3356,7 @@
           </mc:Choice>
           <mc:Fallback>
             <w:pict>
-              <v:shape w14:anchorId="1D5CFE91" id="Text Box 3" o:spid="_x0000_s1030" type="#_x0000_t202" style="position:absolute;margin-left:416pt;margin-top:-53pt;width:244pt;height:105pt;z-index:251663360;visibility:visible;mso-wrap-style:square;mso-width-percent:0;mso-height-percent:0;mso-wrap-distance-left:9pt;mso-wrap-distance-top:0;mso-wrap-distance-right:9pt;mso-wrap-distance-bottom:0;mso-position-horizontal:absolute;mso-position-horizontal-relative:text;mso-position-vertical:absolute;mso-position-vertical-relative:text;mso-width-percent:0;mso-height-percent:0;mso-width-relative:margin;mso-height-relative:margin;v-text-anchor:top" o:gfxdata="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" fillcolor="white [3201]" strokeweight=".5pt">
+              <v:shape w14:anchorId="1D5CFE91" id="Text Box 3" o:spid="_x0000_s1031" type="#_x0000_t202" style="position:absolute;margin-left:416pt;margin-top:-53pt;width:244pt;height:105pt;z-index:251663360;visibility:visible;mso-wrap-style:square;mso-width-percent:0;mso-height-percent:0;mso-wrap-distance-left:9pt;mso-wrap-distance-top:0;mso-wrap-distance-right:9pt;mso-wrap-distance-bottom:0;mso-position-horizontal:absolute;mso-position-horizontal-relative:text;mso-position-vertical:absolute;mso-position-vertical-relative:text;mso-width-percent:0;mso-height-percent:0;mso-width-relative:margin;mso-height-relative:margin;v-text-anchor:top" o:gfxdata="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" fillcolor="white [3201]" strokeweight=".5pt">
                 <v:textbox>
                   <w:txbxContent>
                     <w:p>
@@ -3426,7 +3511,7 @@
           </mc:Choice>
           <mc:Fallback>
             <w:pict>
-              <v:shape id="Text Box 1" o:spid="_x0000_s1031" type="#_x0000_t202" style="position:absolute;margin-left:1pt;margin-top:-36pt;width:225pt;height:63pt;z-index:251659264;visibility:visible;mso-wrap-style:square;mso-width-percent:0;mso-height-percent:0;mso-wrap-distance-left:9pt;mso-wrap-distance-top:0;mso-wrap-distance-right:9pt;mso-wrap-distance-bottom:0;mso-position-horizontal:absolute;mso-position-horizontal-relative:text;mso-position-vertical:absolute;mso-position-vertical-relative:text;mso-width-percent:0;mso-height-percent:0;mso-width-relative:margin;mso-height-relative:margin;v-text-anchor:top" o:gfxdata="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" fillcolor="white [3201]" strokeweight=".5pt">
+              <v:shape id="Text Box 1" o:spid="_x0000_s1032" type="#_x0000_t202" style="position:absolute;margin-left:1pt;margin-top:-36pt;width:225pt;height:63pt;z-index:251659264;visibility:visible;mso-wrap-style:square;mso-width-percent:0;mso-height-percent:0;mso-wrap-distance-left:9pt;mso-wrap-distance-top:0;mso-wrap-distance-right:9pt;mso-wrap-distance-bottom:0;mso-position-horizontal:absolute;mso-position-horizontal-relative:text;mso-position-vertical:absolute;mso-position-vertical-relative:text;mso-width-percent:0;mso-height-percent:0;mso-width-relative:margin;mso-height-relative:margin;v-text-anchor:top" o:gfxdata="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" fillcolor="white [3201]" strokeweight=".5pt">
                 <v:textbox>
                   <w:txbxContent>
                     <w:p>
@@ -4127,7 +4212,7 @@
           <inkml:channelProperty channel="F" name="resolution" value="0" units="1/dev"/>
         </inkml:channelProperties>
       </inkml:inkSource>
-      <inkml:timestamp xml:id="ts0" timeString="2022-09-25T11:56:17.108"/>
+      <inkml:timestamp xml:id="ts0" timeString="2022-09-25T11:55:56.625"/>
     </inkml:context>
     <inkml:brush xml:id="br0">
       <inkml:brushProperty name="width" value="0.3" units="cm"/>
@@ -4137,7 +4222,7 @@
       <inkml:brushProperty name="rasterOp" value="maskPen"/>
     </inkml:brush>
   </inkml:definitions>
-  <inkml:trace contextRef="#ctx0" brushRef="#br0">30 1295 16383,'0'-73'0,"0"0"0,0-2 0,0 0 0,0 5 0,0 0 0,0-1 0,0 0 0,0 2 0,0 2 0,0 9 0,0 3 0,0-40 0,0 26 0,-2 17 0,-3 6 0,0 6 0,-2 6 0,2 3 0,3 3 0,-1 3 0,2 3 0,1 7 0,0 5 0</inkml:trace>
+  <inkml:trace contextRef="#ctx0" brushRef="#br0">112 949 16383,'0'-52'0,"-2"4"0,-3 11 0,-2 1 0,0 2 0,-1 2 0,0 2 0,0-1 0,-3-1 0,1-3 0,0-1 0,0 2 0,2 2 0,1 2 0,2-1 0,2 13 0,1-1 0,2 8 0,0-9 0,0-5 0,0-6 0,0 0 0,0 4 0,0 7 0,0 6 0,0 0 0,0-11 0,2-4 0,0-9 0,3 7 0,-1 2 0,-1 12 0,-1 2 0,-2 11 0</inkml:trace>
 </inkml:ink>
 </file>
 
@@ -4157,7 +4242,7 @@
           <inkml:channelProperty channel="F" name="resolution" value="0" units="1/dev"/>
         </inkml:channelProperties>
       </inkml:inkSource>
-      <inkml:timestamp xml:id="ts0" timeString="2022-09-25T11:55:56.625"/>
+      <inkml:timestamp xml:id="ts0" timeString="2022-09-25T11:56:14.408"/>
     </inkml:context>
     <inkml:brush xml:id="br0">
       <inkml:brushProperty name="width" value="0.3" units="cm"/>
@@ -4167,7 +4252,7 @@
       <inkml:brushProperty name="rasterOp" value="maskPen"/>
     </inkml:brush>
   </inkml:definitions>
-  <inkml:trace contextRef="#ctx0" brushRef="#br0">111 949 16383,'0'-52'0,"-3"4"0,-1 11 0,-3 1 0,-1 2 0,1 2 0,-1 2 0,0-1 0,-2-1 0,-1-3 0,1-1 0,0 2 0,3 2 0,0 2 0,2-1 0,2 13 0,1-1 0,2 8 0,0-9 0,0-5 0,0-6 0,0 0 0,0 4 0,0 7 0,0 6 0,0 0 0,0-11 0,2-4 0,0-9 0,3 7 0,-1 2 0,-1 12 0,-1 2 0,-2 11 0</inkml:trace>
+  <inkml:trace contextRef="#ctx0" brushRef="#br0">49 793 16383,'0'-54'0,"0"2"0,0 15 0,0-5 0,0-7 0,0-2 0,0-1 0,0 0 0,0 5 0,-1 7 0,-1 8 0,-1 10 0,0 8 0,-2 0 0,3-9 0,-4-7 0,0-14 0,-1 2 0,1 3 0,1 10 0,3 11 0,1 8 0</inkml:trace>
 </inkml:ink>
 </file>
 
@@ -4187,17 +4272,17 @@
           <inkml:channelProperty channel="F" name="resolution" value="0" units="1/dev"/>
         </inkml:channelProperties>
       </inkml:inkSource>
-      <inkml:timestamp xml:id="ts0" timeString="2022-09-25T11:55:45.043"/>
+      <inkml:timestamp xml:id="ts0" timeString="2022-09-25T11:56:12.558"/>
     </inkml:context>
     <inkml:brush xml:id="br0">
       <inkml:brushProperty name="width" value="0.3" units="cm"/>
       <inkml:brushProperty name="height" value="0.6" units="cm"/>
-      <inkml:brushProperty name="color" value="#FFFC00"/>
+      <inkml:brushProperty name="color" value="#FF40FF"/>
       <inkml:brushProperty name="tip" value="rectangle"/>
       <inkml:brushProperty name="rasterOp" value="maskPen"/>
     </inkml:brush>
   </inkml:definitions>
-  <inkml:trace contextRef="#ctx0" brushRef="#br0">19 2051 16383,'0'-53'0,"0"1"0,0-3 0,0-1 0,0-2 0,0-1 0,0 0 0,0-1 0,0 4 0,0 1 0,0 3 0,0 2 0,0-40 0,0 2 0,0-8 0,3 1 0,2 4 0,1 8 0,0 19 0,-4-2 0,-2-1 0,0-5 0,0-6 0,0 2 0,0 4 0,-2 11 0,-1 10 0,-2 6 0,-3 3 0,3 4 0,-3 3 0,3 7 0,3 5 0,-1 9 0,3 4 0</inkml:trace>
+  <inkml:trace contextRef="#ctx0" brushRef="#br0">27 495 16383,'0'-62'0,"0"11"0,0 17 0,0 9 0,0 4 0,0-4 0,0 10 0,0-12 0,0 2 0,-2-13 0,-4-10 0,0 3 0,1 7 0,2 14 0,1 13 0,0 6 0</inkml:trace>
 </inkml:ink>
 </file>
 
@@ -4217,17 +4302,17 @@
           <inkml:channelProperty channel="F" name="resolution" value="0" units="1/dev"/>
         </inkml:channelProperties>
       </inkml:inkSource>
-      <inkml:timestamp xml:id="ts0" timeString="2022-09-25T11:55:43.078"/>
+      <inkml:timestamp xml:id="ts0" timeString="2022-09-25T11:56:10.692"/>
     </inkml:context>
     <inkml:brush xml:id="br0">
       <inkml:brushProperty name="width" value="0.3" units="cm"/>
       <inkml:brushProperty name="height" value="0.6" units="cm"/>
-      <inkml:brushProperty name="color" value="#FFFC00"/>
+      <inkml:brushProperty name="color" value="#FF40FF"/>
       <inkml:brushProperty name="tip" value="rectangle"/>
       <inkml:brushProperty name="rasterOp" value="maskPen"/>
     </inkml:brush>
   </inkml:definitions>
-  <inkml:trace contextRef="#ctx0" brushRef="#br0">0 2043 16383,'0'-79'0,"0"-6"0,0-5 0,0 40 0,0 0 0,0-3 0,0 1 0,0-1 0,0 1 0,0-47 0,0 10 0,0 13 0,0 11 0,0 11 0,0 1 0,0-1 0,0-4 0,0-5 0,3-1 0,0-1 0,3 5 0,1 3 0,2 5 0,1 2 0,1 3 0,-1 2 0,-2 4 0,-2 6 0,-1 1 0,-3 2 0,0 1 0,-2 2 0,0 1 0,0-2 0,0-4 0,0-2 0,0 1 0,0 4 0,0 13 0,0 7 0,0 9 0</inkml:trace>
+  <inkml:trace contextRef="#ctx0" brushRef="#br0">38 874 16383,'0'-52'0,"0"1"0,0-49 0,0 16 0,0 4 0,0 5 0,0 11 0,0 16 0,-2 10 0,-3 4 0,-1 4 0,-1 2 0,2 3 0,3 6 0,-1 0 0,1 0 0,-1-1 0,1-2 0,2 1 0,0 0 0,0 9 0,0 0 0</inkml:trace>
 </inkml:ink>
 </file>
 
@@ -4247,17 +4332,17 @@
           <inkml:channelProperty channel="F" name="resolution" value="0" units="1/dev"/>
         </inkml:channelProperties>
       </inkml:inkSource>
-      <inkml:timestamp xml:id="ts0" timeString="2022-09-25T11:55:41.161"/>
+      <inkml:timestamp xml:id="ts0" timeString="2022-09-25T11:56:08.708"/>
     </inkml:context>
     <inkml:brush xml:id="br0">
       <inkml:brushProperty name="width" value="0.3" units="cm"/>
       <inkml:brushProperty name="height" value="0.6" units="cm"/>
-      <inkml:brushProperty name="color" value="#FFFC00"/>
+      <inkml:brushProperty name="color" value="#FF40FF"/>
       <inkml:brushProperty name="tip" value="rectangle"/>
       <inkml:brushProperty name="rasterOp" value="maskPen"/>
     </inkml:brush>
   </inkml:definitions>
-  <inkml:trace contextRef="#ctx0" brushRef="#br0">1 2498 16383,'0'-93'0,"0"-4"0,0 8 0,0-5 0,0 2 0,0 7 0,0 8 0,0 7 0,0 2 0,0-2 0,0-5 0,0-4 0,0-3 0,0 3 0,0 4 0,0 5 0,0 2 0,0 1 0,0 0 0,0-1 0,0 4 0,0 3 0,0 4 0,0 2 0,0 1 0,0-1 0,0 2 0,0 3 0,0 7 0,0 5 0,0 4 0,0 3 0,0 2 0,0 4 0,0 3 0,0 3 0,0-1 0,0 9 0,0-9 0,0 9 0,0-13 0,0-5 0,0-9 0,0 2 0,0 6 0,2 14 0,2 8 0</inkml:trace>
+  <inkml:trace contextRef="#ctx0" brushRef="#br0">118 1614 16383,'0'-64'0,"0"-3"0,0-8 0,0-7 0,0-10 0,0 41 0,0-2 0,0-4 0,0 0 0,0-2 0,0 0 0,-1-6 0,-1 0 0,1 6 0,-1 2 0,-3-39 0,-2 25 0,-1 32 0,0 8 0,3 7 0,1 2 0,-1-2 0,0-5 0,-2-8 0,2-7 0,1-2 0,-1 4 0,-1 1 0,-3 7 0,0 4 0,1 8 0,2 9 0,1 6 0</inkml:trace>
 </inkml:ink>
 </file>
 
@@ -4277,17 +4362,17 @@
           <inkml:channelProperty channel="F" name="resolution" value="0" units="1/dev"/>
         </inkml:channelProperties>
       </inkml:inkSource>
-      <inkml:timestamp xml:id="ts0" timeString="2022-09-25T11:55:38.010"/>
+      <inkml:timestamp xml:id="ts0" timeString="2022-09-25T11:56:06.825"/>
     </inkml:context>
     <inkml:brush xml:id="br0">
       <inkml:brushProperty name="width" value="0.3" units="cm"/>
       <inkml:brushProperty name="height" value="0.6" units="cm"/>
-      <inkml:brushProperty name="color" value="#FFFC00"/>
+      <inkml:brushProperty name="color" value="#FF40FF"/>
       <inkml:brushProperty name="tip" value="rectangle"/>
       <inkml:brushProperty name="rasterOp" value="maskPen"/>
     </inkml:brush>
   </inkml:definitions>
-  <inkml:trace contextRef="#ctx0" brushRef="#br0">10 2233 16383,'0'-57'0,"0"10"0,0 19 0,0 13 0,0 2 0,0-7 0,0-4 0,0-19 0,0 1 0,0-2 0,0 3 0,0 3 0,0 2 0,0 3 0,0 1 0,0 2 0,0 1 0,0 0 0,0 3 0,0 3 0,0 2 0,0 4 0,0-1 0,0-2 0,0-4 0,0-5 0,0-2 0,0 1 0,0 0 0,0 3 0,0 0 0,0 1 0,0 1 0,0-2 0,0 1 0,0-4 0,0-2 0,0-2 0,0-4 0,0 2 0,0 3 0,0 3 0,0 5 0,-4 0 0,3 10 0,-4-3 0,5 2 0,0-1 0,0-6 0,0 3 0,0-1 0,0-1 0,0-5 0,0-4 0,0-2 0,0-2 0,0-2 0,0-4 0,0-5 0,0-2 0,0-2 0,0-1 0,0 0 0,0-3 0,0 0 0,0 0 0,0 5 0,0 7 0,4 9 0,-3 16 0,3 4 0,-4 9 0</inkml:trace>
+  <inkml:trace contextRef="#ctx0" brushRef="#br0">21 1609 16383,'0'-63'0,"0"4"0,0 14 0,0 0 0,-3 1 0,0-3 0,-3 1 0,2-2 0,1-2 0,2-2 0,1-6 0,0-2 0,0-4 0,0-1 0,0 0 0,0-1 0,0 3 0,2 1 0,3 2 0,1 2 0,2-3 0,-1 1 0,2 2 0,2-2 0,1 2 0,-1-1 0,-1 9 0,-2 13 0,-6 12 0,0 13 0,-2 4 0</inkml:trace>
 </inkml:ink>
 </file>
 
@@ -4457,17 +4542,17 @@
           <inkml:channelProperty channel="F" name="resolution" value="0" units="1/dev"/>
         </inkml:channelProperties>
       </inkml:inkSource>
-      <inkml:timestamp xml:id="ts0" timeString="2022-09-25T11:56:14.408"/>
+      <inkml:timestamp xml:id="ts0" timeString="2022-09-25T11:55:45.043"/>
     </inkml:context>
     <inkml:brush xml:id="br0">
       <inkml:brushProperty name="width" value="0.3" units="cm"/>
       <inkml:brushProperty name="height" value="0.6" units="cm"/>
-      <inkml:brushProperty name="color" value="#FF40FF"/>
+      <inkml:brushProperty name="color" value="#FFFC00"/>
       <inkml:brushProperty name="tip" value="rectangle"/>
       <inkml:brushProperty name="rasterOp" value="maskPen"/>
     </inkml:brush>
   </inkml:definitions>
-  <inkml:trace contextRef="#ctx0" brushRef="#br0">49 793 16383,'0'-54'0,"0"2"0,0 15 0,0-5 0,0-7 0,0-2 0,0-1 0,0 0 0,0 5 0,-1 7 0,-1 8 0,-1 10 0,0 8 0,-2 0 0,3-9 0,-4-7 0,0-14 0,-1 2 0,1 3 0,1 10 0,3 11 0,1 8 0</inkml:trace>
+  <inkml:trace contextRef="#ctx0" brushRef="#br0">20 2052 16383,'0'-52'0,"0"-1"0,0-2 0,0-1 0,0-2 0,0-1 0,0 0 0,0-1 0,0 4 0,0 1 0,0 3 0,0 2 0,0-41 0,0 4 0,0-9 0,3 1 0,2 4 0,1 8 0,0 19 0,-3-2 0,-3-2 0,0-4 0,0-6 0,0 2 0,0 4 0,-3 11 0,0 10 0,-2 6 0,-3 4 0,2 2 0,-1 4 0,2 7 0,2 5 0,0 9 0,3 4 0</inkml:trace>
 </inkml:ink>
 </file>
 
@@ -4787,7 +4872,7 @@
           <inkml:channelProperty channel="F" name="resolution" value="0" units="1/dev"/>
         </inkml:channelProperties>
       </inkml:inkSource>
-      <inkml:timestamp xml:id="ts0" timeString="2022-09-25T11:56:12.558"/>
+      <inkml:timestamp xml:id="ts0" timeString="2022-09-25T11:55:58.742"/>
     </inkml:context>
     <inkml:brush xml:id="br0">
       <inkml:brushProperty name="width" value="0.3" units="cm"/>
@@ -4797,7 +4882,7 @@
       <inkml:brushProperty name="rasterOp" value="maskPen"/>
     </inkml:brush>
   </inkml:definitions>
-  <inkml:trace contextRef="#ctx0" brushRef="#br0">27 495 16383,'0'-62'0,"0"11"0,0 17 0,0 9 0,0 4 0,0-4 0,0 10 0,0-12 0,0 2 0,-2-13 0,-4-10 0,0 3 0,1 7 0,2 14 0,1 13 0,0 6 0</inkml:trace>
+  <inkml:trace contextRef="#ctx0" brushRef="#br0">0 231 16383,'0'-57'0,"0"5"0,0 25 0,0-4 0,0 12 0,0-6 0,0 18 0,0-5 0</inkml:trace>
 </inkml:ink>
 </file>
 
@@ -5099,17 +5184,17 @@
           <inkml:channelProperty channel="F" name="resolution" value="0" units="1/dev"/>
         </inkml:channelProperties>
       </inkml:inkSource>
-      <inkml:timestamp xml:id="ts0" timeString="2022-09-25T11:56:10.692"/>
+      <inkml:timestamp xml:id="ts0" timeString="2022-09-25T11:55:43.078"/>
     </inkml:context>
     <inkml:brush xml:id="br0">
       <inkml:brushProperty name="width" value="0.3" units="cm"/>
       <inkml:brushProperty name="height" value="0.6" units="cm"/>
-      <inkml:brushProperty name="color" value="#FF40FF"/>
+      <inkml:brushProperty name="color" value="#FFFC00"/>
       <inkml:brushProperty name="tip" value="rectangle"/>
       <inkml:brushProperty name="rasterOp" value="maskPen"/>
     </inkml:brush>
   </inkml:definitions>
-  <inkml:trace contextRef="#ctx0" brushRef="#br0">38 874 16383,'0'-52'0,"0"1"0,0-49 0,0 16 0,0 4 0,0 5 0,0 11 0,0 16 0,-2 10 0,-3 4 0,-1 4 0,-1 2 0,2 3 0,3 6 0,-1 0 0,1 0 0,-1-1 0,1-2 0,2 1 0,0 0 0,0 9 0,0 0 0</inkml:trace>
+  <inkml:trace contextRef="#ctx0" brushRef="#br0">0 2043 16383,'0'-79'0,"0"-6"0,0-4 0,0 39 0,0-1 0,0-1 0,0-1 0,0 1 0,0 0 0,0-48 0,0 12 0,0 12 0,0 11 0,0 10 0,0 2 0,0-1 0,0-3 0,0-7 0,3 0 0,0-1 0,3 5 0,1 3 0,2 5 0,1 2 0,1 3 0,-1 2 0,-2 4 0,-2 6 0,-1 1 0,-2 2 0,-2 1 0,-1 2 0,0 1 0,0-2 0,0-4 0,0-2 0,0 1 0,0 4 0,0 13 0,0 7 0,0 9 0</inkml:trace>
 </inkml:ink>
 </file>
 
@@ -5129,7 +5214,7 @@
           <inkml:channelProperty channel="F" name="resolution" value="0" units="1/dev"/>
         </inkml:channelProperties>
       </inkml:inkSource>
-      <inkml:timestamp xml:id="ts0" timeString="2022-09-25T11:56:08.708"/>
+      <inkml:timestamp xml:id="ts0" timeString="2022-09-25T11:56:00.842"/>
     </inkml:context>
     <inkml:brush xml:id="br0">
       <inkml:brushProperty name="width" value="0.3" units="cm"/>
@@ -5139,7 +5224,7 @@
       <inkml:brushProperty name="rasterOp" value="maskPen"/>
     </inkml:brush>
   </inkml:definitions>
-  <inkml:trace contextRef="#ctx0" brushRef="#br0">118 1614 16383,'0'-64'0,"0"-3"0,0-8 0,0-7 0,0-10 0,0 41 0,0-2 0,0-4 0,0 0 0,0-2 0,0 0 0,-1-6 0,-1 0 0,1 6 0,-1 2 0,-3-39 0,-2 25 0,-1 32 0,0 8 0,3 7 0,1 2 0,-1-2 0,0-5 0,-2-8 0,2-7 0,1-2 0,-1 4 0,-1 1 0,-3 7 0,0 4 0,1 8 0,2 9 0,1 6 0</inkml:trace>
+  <inkml:trace contextRef="#ctx0" brushRef="#br0">55 1406 16383,'0'-59'0,"0"1"0,0 0 0,0 1 0,0-38 0,0 0 0,0 1 0,0 4 0,-2 4 0,-5 0 0,-5-13 0,-3 7 0,4 14 0,4 16 0,7 25 0,0 1 0,0 2 0,0 1 0,0 6 0,0-1 0,0 1 0,0 2 0,0 1 0,0 9 0,0 4 0</inkml:trace>
 </inkml:ink>
 </file>
 
@@ -5159,17 +5244,17 @@
           <inkml:channelProperty channel="F" name="resolution" value="0" units="1/dev"/>
         </inkml:channelProperties>
       </inkml:inkSource>
-      <inkml:timestamp xml:id="ts0" timeString="2022-09-25T11:56:06.825"/>
+      <inkml:timestamp xml:id="ts0" timeString="2022-09-25T11:55:41.161"/>
     </inkml:context>
     <inkml:brush xml:id="br0">
       <inkml:brushProperty name="width" value="0.3" units="cm"/>
       <inkml:brushProperty name="height" value="0.6" units="cm"/>
-      <inkml:brushProperty name="color" value="#FF40FF"/>
+      <inkml:brushProperty name="color" value="#FFFC00"/>
       <inkml:brushProperty name="tip" value="rectangle"/>
       <inkml:brushProperty name="rasterOp" value="maskPen"/>
     </inkml:brush>
   </inkml:definitions>
-  <inkml:trace contextRef="#ctx0" brushRef="#br0">21 1609 16383,'0'-63'0,"0"4"0,0 14 0,0 0 0,-3 1 0,0-3 0,-3 1 0,2-2 0,1-2 0,2-2 0,1-6 0,0-2 0,0-4 0,0-1 0,0 0 0,0-1 0,0 3 0,2 1 0,3 2 0,1 2 0,2-3 0,-1 1 0,2 2 0,2-2 0,1 2 0,-1-1 0,-1 9 0,-2 13 0,-6 12 0,0 13 0,-2 4 0</inkml:trace>
+  <inkml:trace contextRef="#ctx0" brushRef="#br0">1 2500 16383,'0'-94'0,"0"-3"0,0 8 0,0-5 0,0 2 0,0 7 0,0 8 0,0 7 0,0 2 0,0-2 0,0-5 0,0-4 0,0-3 0,0 3 0,0 4 0,0 4 0,0 4 0,0 0 0,0-1 0,0 1 0,0 2 0,0 4 0,0 4 0,0 3 0,0-1 0,0 1 0,0 0 0,0 5 0,0 5 0,0 6 0,0 4 0,0 3 0,0 3 0,0 2 0,0 4 0,0 3 0,0-1 0,0 9 0,0-9 0,0 9 0,0-13 0,0-5 0,0-9 0,0 2 0,0 6 0,3 14 0,2 8 0</inkml:trace>
 </inkml:ink>
 </file>
 
@@ -5219,17 +5304,17 @@
           <inkml:channelProperty channel="F" name="resolution" value="0" units="1/dev"/>
         </inkml:channelProperties>
       </inkml:inkSource>
-      <inkml:timestamp xml:id="ts0" timeString="2022-09-25T11:56:00.842"/>
+      <inkml:timestamp xml:id="ts0" timeString="2022-09-25T11:55:38.010"/>
     </inkml:context>
     <inkml:brush xml:id="br0">
       <inkml:brushProperty name="width" value="0.3" units="cm"/>
       <inkml:brushProperty name="height" value="0.6" units="cm"/>
-      <inkml:brushProperty name="color" value="#FF40FF"/>
+      <inkml:brushProperty name="color" value="#FFFC00"/>
       <inkml:brushProperty name="tip" value="rectangle"/>
       <inkml:brushProperty name="rasterOp" value="maskPen"/>
     </inkml:brush>
   </inkml:definitions>
-  <inkml:trace contextRef="#ctx0" brushRef="#br0">55 1406 16383,'0'-59'0,"0"1"0,0-1 0,0 3 0,0-40 0,0 2 0,0 0 0,0 4 0,-3 3 0,-3 2 0,-6-14 0,-3 7 0,4 14 0,4 16 0,7 25 0,0 1 0,0 2 0,0 1 0,0 6 0,0-1 0,0 1 0,0 2 0,0 1 0,0 9 0,0 4 0</inkml:trace>
+  <inkml:trace contextRef="#ctx0" brushRef="#br0">11 2234 16383,'0'-57'0,"0"9"0,0 21 0,0 12 0,0 2 0,0-7 0,0-5 0,0-17 0,0 0 0,0-3 0,0 4 0,0 4 0,0 1 0,0 3 0,0 0 0,0 4 0,0 0 0,0 0 0,0 3 0,0 2 0,0 3 0,0 4 0,0 0 0,0-3 0,0-4 0,0-5 0,0-2 0,0 0 0,0 1 0,0 3 0,0 1 0,0-1 0,0 2 0,0-1 0,0-1 0,0-2 0,0-4 0,0-1 0,0-3 0,0 1 0,0 2 0,0 4 0,0 6 0,-5-1 0,4 9 0,-4-1 0,5 1 0,0-2 0,0-5 0,0 4 0,0-2 0,0-2 0,0-4 0,0-4 0,0-2 0,0-2 0,0-2 0,0-4 0,0-5 0,0-1 0,0-4 0,0 1 0,0-2 0,0-2 0,0 0 0,0 0 0,0 5 0,0 7 0,5 9 0,-4 16 0,4 4 0,-5 9 0</inkml:trace>
 </inkml:ink>
 </file>
 
@@ -5249,7 +5334,7 @@
           <inkml:channelProperty channel="F" name="resolution" value="0" units="1/dev"/>
         </inkml:channelProperties>
       </inkml:inkSource>
-      <inkml:timestamp xml:id="ts0" timeString="2022-09-25T11:55:58.742"/>
+      <inkml:timestamp xml:id="ts0" timeString="2022-09-25T11:56:17.108"/>
     </inkml:context>
     <inkml:brush xml:id="br0">
       <inkml:brushProperty name="width" value="0.3" units="cm"/>
@@ -5259,7 +5344,7 @@
       <inkml:brushProperty name="rasterOp" value="maskPen"/>
     </inkml:brush>
   </inkml:definitions>
-  <inkml:trace contextRef="#ctx0" brushRef="#br0">0 231 16383,'0'-57'0,"0"5"0,0 25 0,0-4 0,0 12 0,0-6 0,0 18 0,0-5 0</inkml:trace>
+  <inkml:trace contextRef="#ctx0" brushRef="#br0">30 1295 16383,'0'-73'0,"0"0"0,0-2 0,0 0 0,0 5 0,0 0 0,0-1 0,0 0 0,0 2 0,0 2 0,0 9 0,0 3 0,0-40 0,0 26 0,-2 17 0,-3 6 0,0 6 0,-2 6 0,2 3 0,3 3 0,-1 3 0,2 3 0,1 7 0,0 5 0</inkml:trace>
 </inkml:ink>
 </file>
 

</xml_diff>